<commit_message>
group website and fix chair website
</commit_message>
<xml_diff>
--- a/ASM3.docx
+++ b/ASM3.docx
@@ -1080,6 +1080,13 @@
         </w:sdt>
         <w:sdt>
           <w:sdtPr>
+            <w:rPr>
+              <w:rFonts w:ascii="Arial" w:eastAsia="Arial" w:hAnsi="Arial" w:cs="Arial"/>
+              <w:color w:val="auto"/>
+              <w:sz w:val="22"/>
+              <w:szCs w:val="22"/>
+              <w:lang w:val="en-GB"/>
+            </w:rPr>
             <w:id w:val="1645697291"/>
             <w:docPartObj>
               <w:docPartGallery w:val="Table of Contents"/>
@@ -1088,14 +1095,9 @@
           </w:sdtPr>
           <w:sdtEndPr>
             <w:rPr>
-              <w:rFonts w:ascii="Arial" w:eastAsia="Arial" w:hAnsi="Arial" w:cs="Arial"/>
               <w:b/>
               <w:bCs/>
               <w:noProof/>
-              <w:color w:val="auto"/>
-              <w:sz w:val="22"/>
-              <w:szCs w:val="22"/>
-              <w:lang w:val="en-GB"/>
             </w:rPr>
           </w:sdtEndPr>
           <w:sdtContent>
@@ -5137,7 +5139,7 @@
         <w:pStyle w:val="Heading2"/>
         <w:numPr>
           <w:ilvl w:val="0"/>
-          <w:numId w:val="13"/>
+          <w:numId w:val="12"/>
         </w:numPr>
         <w:spacing w:line="360" w:lineRule="auto"/>
         <w:jc w:val="both"/>
@@ -5147,421 +5149,26 @@
           <w:bCs/>
         </w:rPr>
       </w:pPr>
-      <w:bookmarkStart w:id="15" w:name="_Toc90624113"/>
-      <w:bookmarkStart w:id="16" w:name="_Toc93059594"/>
+      <w:bookmarkStart w:id="15" w:name="_Toc90624118"/>
+      <w:bookmarkStart w:id="16" w:name="_Toc93059599"/>
       <w:r>
         <w:rPr>
           <w:rFonts w:ascii="Times New Roman" w:hAnsi="Times New Roman" w:cs="Times New Roman"/>
           <w:b/>
           <w:bCs/>
         </w:rPr>
-        <w:lastRenderedPageBreak/>
-        <w:t>Team Profile:</w:t>
+        <w:t>Group processes</w:t>
+      </w:r>
+      <w:r>
+        <w:rPr>
+          <w:rFonts w:ascii="Times New Roman" w:hAnsi="Times New Roman" w:cs="Times New Roman"/>
+          <w:b/>
+          <w:bCs/>
+        </w:rPr>
+        <w:t>:</w:t>
       </w:r>
       <w:bookmarkEnd w:id="15"/>
       <w:bookmarkEnd w:id="16"/>
-    </w:p>
-    <w:p>
-      <w:pPr>
-        <w:pStyle w:val="Heading3"/>
-        <w:spacing w:line="360" w:lineRule="auto"/>
-        <w:jc w:val="both"/>
-        <w:rPr>
-          <w:rFonts w:ascii="Times New Roman" w:hAnsi="Times New Roman" w:cs="Times New Roman"/>
-          <w:b/>
-          <w:bCs/>
-        </w:rPr>
-      </w:pPr>
-      <w:bookmarkStart w:id="17" w:name="_Toc90624114"/>
-      <w:bookmarkStart w:id="18" w:name="_Toc93059595"/>
-      <w:r>
-        <w:rPr>
-          <w:rFonts w:ascii="Times New Roman" w:hAnsi="Times New Roman" w:cs="Times New Roman"/>
-          <w:b/>
-          <w:bCs/>
-        </w:rPr>
-        <w:t>Pham Vo Dong</w:t>
-      </w:r>
-      <w:bookmarkEnd w:id="17"/>
-      <w:bookmarkEnd w:id="18"/>
-    </w:p>
-    <w:p>
-      <w:pPr>
-        <w:pStyle w:val="Heading4"/>
-        <w:spacing w:line="360" w:lineRule="auto"/>
-        <w:jc w:val="both"/>
-        <w:rPr>
-          <w:rFonts w:ascii="Times New Roman" w:hAnsi="Times New Roman" w:cs="Times New Roman"/>
-          <w:b/>
-          <w:bCs/>
-        </w:rPr>
-      </w:pPr>
-      <w:r>
-        <w:rPr>
-          <w:rFonts w:ascii="Times New Roman" w:hAnsi="Times New Roman" w:cs="Times New Roman"/>
-          <w:b/>
-          <w:bCs/>
-        </w:rPr>
-        <w:t>Myers-</w:t>
-      </w:r>
-      <w:proofErr w:type="gramStart"/>
-      <w:r>
-        <w:rPr>
-          <w:rFonts w:ascii="Times New Roman" w:hAnsi="Times New Roman" w:cs="Times New Roman"/>
-          <w:b/>
-          <w:bCs/>
-        </w:rPr>
-        <w:t>Briggs</w:t>
-      </w:r>
-      <w:proofErr w:type="gramEnd"/>
-      <w:r>
-        <w:rPr>
-          <w:rFonts w:ascii="Times New Roman" w:hAnsi="Times New Roman" w:cs="Times New Roman"/>
-          <w:b/>
-          <w:bCs/>
-        </w:rPr>
-        <w:t xml:space="preserve"> test:</w:t>
-      </w:r>
-    </w:p>
-    <w:p>
-      <w:pPr>
-        <w:spacing w:before="240" w:after="60" w:line="360" w:lineRule="auto"/>
-        <w:jc w:val="both"/>
-        <w:rPr>
-          <w:rFonts w:ascii="Times New Roman" w:hAnsi="Times New Roman" w:cs="Times New Roman"/>
-          <w:b/>
-          <w:sz w:val="24"/>
-          <w:szCs w:val="24"/>
-        </w:rPr>
-      </w:pPr>
-      <w:r>
-        <w:rPr>
-          <w:rFonts w:ascii="Times New Roman" w:hAnsi="Times New Roman" w:cs="Times New Roman"/>
-          <w:b/>
-          <w:noProof/>
-          <w:sz w:val="24"/>
-          <w:szCs w:val="24"/>
-        </w:rPr>
-        <w:drawing>
-          <wp:inline distT="114300" distB="114300" distL="114300" distR="114300" wp14:anchorId="52FA2A63" wp14:editId="4A7A03E0">
-            <wp:extent cx="3626086" cy="2506980"/>
-            <wp:effectExtent l="0" t="0" r="0" b="7620"/>
-            <wp:docPr id="5" name="image11.png" descr="P67#yIS1"/>
-            <wp:cNvGraphicFramePr/>
-            <a:graphic xmlns:a="http://schemas.openxmlformats.org/drawingml/2006/main">
-              <a:graphicData uri="http://schemas.openxmlformats.org/drawingml/2006/picture">
-                <pic:pic xmlns:pic="http://schemas.openxmlformats.org/drawingml/2006/picture">
-                  <pic:nvPicPr>
-                    <pic:cNvPr id="5" name="image11.png" descr="P67#yIS1"/>
-                    <pic:cNvPicPr preferRelativeResize="0"/>
-                  </pic:nvPicPr>
-                  <pic:blipFill>
-                    <a:blip r:embed="rId9"/>
-                    <a:srcRect/>
-                    <a:stretch>
-                      <a:fillRect/>
-                    </a:stretch>
-                  </pic:blipFill>
-                  <pic:spPr>
-                    <a:xfrm>
-                      <a:off x="0" y="0"/>
-                      <a:ext cx="3637808" cy="2515084"/>
-                    </a:xfrm>
-                    <a:prstGeom prst="rect">
-                      <a:avLst/>
-                    </a:prstGeom>
-                    <a:ln/>
-                  </pic:spPr>
-                </pic:pic>
-              </a:graphicData>
-            </a:graphic>
-          </wp:inline>
-        </w:drawing>
-      </w:r>
-    </w:p>
-    <w:p>
-      <w:pPr>
-        <w:spacing w:before="240" w:after="120" w:line="360" w:lineRule="auto"/>
-        <w:jc w:val="both"/>
-        <w:rPr>
-          <w:rFonts w:ascii="Times New Roman" w:hAnsi="Times New Roman" w:cs="Times New Roman"/>
-          <w:b/>
-          <w:bCs/>
-          <w:sz w:val="24"/>
-          <w:szCs w:val="24"/>
-        </w:rPr>
-      </w:pPr>
-      <w:hyperlink r:id="rId10">
-        <w:r>
-          <w:rPr>
-            <w:rFonts w:ascii="Times New Roman" w:hAnsi="Times New Roman" w:cs="Times New Roman"/>
-            <w:b/>
-            <w:bCs/>
-            <w:color w:val="0000FF"/>
-            <w:sz w:val="24"/>
-            <w:szCs w:val="24"/>
-            <w:u w:val="single"/>
-          </w:rPr>
-          <w:t>https://www.16personalities.com/enfj-personality</w:t>
-        </w:r>
-      </w:hyperlink>
-      <w:r>
-        <w:rPr>
-          <w:rFonts w:ascii="Times New Roman" w:hAnsi="Times New Roman" w:cs="Times New Roman"/>
-          <w:b/>
-          <w:bCs/>
-          <w:sz w:val="24"/>
-          <w:szCs w:val="24"/>
-        </w:rPr>
-        <w:t xml:space="preserve"> (16personalities, 2021)</w:t>
-      </w:r>
-    </w:p>
-    <w:p>
-      <w:pPr>
-        <w:pStyle w:val="Heading4"/>
-        <w:spacing w:line="360" w:lineRule="auto"/>
-        <w:jc w:val="both"/>
-        <w:rPr>
-          <w:rFonts w:ascii="Times New Roman" w:hAnsi="Times New Roman" w:cs="Times New Roman"/>
-          <w:b/>
-          <w:bCs/>
-        </w:rPr>
-      </w:pPr>
-      <w:r>
-        <w:rPr>
-          <w:rFonts w:ascii="Times New Roman" w:hAnsi="Times New Roman" w:cs="Times New Roman"/>
-          <w:b/>
-          <w:bCs/>
-        </w:rPr>
-        <w:t>Learning style test:</w:t>
-      </w:r>
-    </w:p>
-    <w:p>
-      <w:pPr>
-        <w:spacing w:before="240" w:after="60" w:line="360" w:lineRule="auto"/>
-        <w:jc w:val="both"/>
-        <w:rPr>
-          <w:rFonts w:ascii="Times New Roman" w:hAnsi="Times New Roman" w:cs="Times New Roman"/>
-          <w:bCs/>
-          <w:sz w:val="24"/>
-          <w:szCs w:val="24"/>
-        </w:rPr>
-      </w:pPr>
-      <w:r>
-        <w:rPr>
-          <w:rFonts w:ascii="Times New Roman" w:hAnsi="Times New Roman" w:cs="Times New Roman"/>
-          <w:b/>
-          <w:noProof/>
-          <w:sz w:val="24"/>
-          <w:szCs w:val="24"/>
-        </w:rPr>
-        <w:drawing>
-          <wp:inline distT="114300" distB="114300" distL="114300" distR="114300" wp14:anchorId="3E171835" wp14:editId="63150EA4">
-            <wp:extent cx="4667937" cy="2636520"/>
-            <wp:effectExtent l="0" t="0" r="0" b="0"/>
-            <wp:docPr id="10" name="image3.png" descr="P70#yIS1"/>
-            <wp:cNvGraphicFramePr/>
-            <a:graphic xmlns:a="http://schemas.openxmlformats.org/drawingml/2006/main">
-              <a:graphicData uri="http://schemas.openxmlformats.org/drawingml/2006/picture">
-                <pic:pic xmlns:pic="http://schemas.openxmlformats.org/drawingml/2006/picture">
-                  <pic:nvPicPr>
-                    <pic:cNvPr id="10" name="image3.png" descr="P70#yIS1"/>
-                    <pic:cNvPicPr preferRelativeResize="0"/>
-                  </pic:nvPicPr>
-                  <pic:blipFill>
-                    <a:blip r:embed="rId11"/>
-                    <a:srcRect/>
-                    <a:stretch>
-                      <a:fillRect/>
-                    </a:stretch>
-                  </pic:blipFill>
-                  <pic:spPr>
-                    <a:xfrm>
-                      <a:off x="0" y="0"/>
-                      <a:ext cx="4706158" cy="2658108"/>
-                    </a:xfrm>
-                    <a:prstGeom prst="rect">
-                      <a:avLst/>
-                    </a:prstGeom>
-                    <a:ln/>
-                  </pic:spPr>
-                </pic:pic>
-              </a:graphicData>
-            </a:graphic>
-          </wp:inline>
-        </w:drawing>
-      </w:r>
-      <w:hyperlink r:id="rId12">
-        <w:r>
-          <w:rPr>
-            <w:rFonts w:ascii="Times New Roman" w:hAnsi="Times New Roman" w:cs="Times New Roman"/>
-            <w:bCs/>
-            <w:color w:val="0000FF"/>
-            <w:sz w:val="24"/>
-            <w:szCs w:val="24"/>
-            <w:u w:val="single"/>
-          </w:rPr>
-          <w:t>http://www.educationplanner.org/students/self-assessments/learning-stylesquiz.shtml?event=results&amp;A=5&amp;V=9&amp;T=6</w:t>
-        </w:r>
-      </w:hyperlink>
-      <w:r>
-        <w:rPr>
-          <w:rFonts w:ascii="Times New Roman" w:hAnsi="Times New Roman" w:cs="Times New Roman"/>
-          <w:bCs/>
-          <w:sz w:val="24"/>
-          <w:szCs w:val="24"/>
-        </w:rPr>
-        <w:t xml:space="preserve"> (Education Planner.org, 2021)</w:t>
-      </w:r>
-    </w:p>
-    <w:p>
-      <w:pPr>
-        <w:spacing w:before="240" w:after="120" w:line="360" w:lineRule="auto"/>
-        <w:jc w:val="both"/>
-        <w:rPr>
-          <w:rFonts w:ascii="Times New Roman" w:hAnsi="Times New Roman" w:cs="Times New Roman"/>
-          <w:b/>
-          <w:sz w:val="24"/>
-          <w:szCs w:val="24"/>
-        </w:rPr>
-      </w:pPr>
-    </w:p>
-    <w:p>
-      <w:pPr>
-        <w:spacing w:before="240" w:after="120" w:line="360" w:lineRule="auto"/>
-        <w:jc w:val="both"/>
-        <w:rPr>
-          <w:rFonts w:ascii="Times New Roman" w:hAnsi="Times New Roman" w:cs="Times New Roman"/>
-          <w:b/>
-          <w:sz w:val="24"/>
-          <w:szCs w:val="24"/>
-        </w:rPr>
-      </w:pPr>
-    </w:p>
-    <w:p>
-      <w:pPr>
-        <w:pStyle w:val="Heading4"/>
-        <w:spacing w:line="360" w:lineRule="auto"/>
-        <w:jc w:val="both"/>
-        <w:rPr>
-          <w:rFonts w:ascii="Times New Roman" w:hAnsi="Times New Roman" w:cs="Times New Roman"/>
-          <w:b/>
-          <w:bCs/>
-        </w:rPr>
-      </w:pPr>
-      <w:r>
-        <w:rPr>
-          <w:rFonts w:ascii="Times New Roman" w:hAnsi="Times New Roman" w:cs="Times New Roman"/>
-          <w:b/>
-          <w:bCs/>
-        </w:rPr>
-        <w:t>Creative style:</w:t>
-      </w:r>
-    </w:p>
-    <w:p>
-      <w:pPr>
-        <w:spacing w:before="240" w:after="240" w:line="360" w:lineRule="auto"/>
-        <w:jc w:val="both"/>
-        <w:rPr>
-          <w:rFonts w:ascii="Times New Roman" w:hAnsi="Times New Roman" w:cs="Times New Roman"/>
-          <w:sz w:val="24"/>
-          <w:szCs w:val="24"/>
-        </w:rPr>
-      </w:pPr>
-      <w:r>
-        <w:rPr>
-          <w:rFonts w:ascii="Times New Roman" w:hAnsi="Times New Roman" w:cs="Times New Roman"/>
-          <w:b/>
-          <w:noProof/>
-          <w:sz w:val="24"/>
-          <w:szCs w:val="24"/>
-        </w:rPr>
-        <w:drawing>
-          <wp:inline distT="114300" distB="114300" distL="114300" distR="114300" wp14:anchorId="3A35BCF0" wp14:editId="01B89CA6">
-            <wp:extent cx="4227690" cy="2164080"/>
-            <wp:effectExtent l="0" t="0" r="1905" b="7620"/>
-            <wp:docPr id="11" name="image7.png" descr="P74#yIS1"/>
-            <wp:cNvGraphicFramePr/>
-            <a:graphic xmlns:a="http://schemas.openxmlformats.org/drawingml/2006/main">
-              <a:graphicData uri="http://schemas.openxmlformats.org/drawingml/2006/picture">
-                <pic:pic xmlns:pic="http://schemas.openxmlformats.org/drawingml/2006/picture">
-                  <pic:nvPicPr>
-                    <pic:cNvPr id="11" name="image7.png" descr="P74#yIS1"/>
-                    <pic:cNvPicPr preferRelativeResize="0"/>
-                  </pic:nvPicPr>
-                  <pic:blipFill>
-                    <a:blip r:embed="rId13"/>
-                    <a:srcRect/>
-                    <a:stretch>
-                      <a:fillRect/>
-                    </a:stretch>
-                  </pic:blipFill>
-                  <pic:spPr>
-                    <a:xfrm>
-                      <a:off x="0" y="0"/>
-                      <a:ext cx="4239269" cy="2170007"/>
-                    </a:xfrm>
-                    <a:prstGeom prst="rect">
-                      <a:avLst/>
-                    </a:prstGeom>
-                    <a:ln/>
-                  </pic:spPr>
-                </pic:pic>
-              </a:graphicData>
-            </a:graphic>
-          </wp:inline>
-        </w:drawing>
-      </w:r>
-      <w:hyperlink r:id="rId14">
-        <w:r>
-          <w:rPr>
-            <w:rFonts w:ascii="Times New Roman" w:hAnsi="Times New Roman" w:cs="Times New Roman"/>
-            <w:color w:val="0000FF"/>
-            <w:sz w:val="24"/>
-            <w:szCs w:val="24"/>
-            <w:u w:val="single"/>
-          </w:rPr>
-          <w:t>https://mycreativetype.com/share/adventurer/</w:t>
-        </w:r>
-      </w:hyperlink>
-      <w:hyperlink r:id="rId15">
-        <w:r>
-          <w:rPr>
-            <w:rFonts w:ascii="Times New Roman" w:hAnsi="Times New Roman" w:cs="Times New Roman"/>
-            <w:color w:val="1155CC"/>
-            <w:sz w:val="24"/>
-            <w:szCs w:val="24"/>
-          </w:rPr>
-          <w:t xml:space="preserve"> (</w:t>
-        </w:r>
-      </w:hyperlink>
-      <w:r>
-        <w:rPr>
-          <w:rFonts w:ascii="Times New Roman" w:hAnsi="Times New Roman" w:cs="Times New Roman"/>
-          <w:sz w:val="24"/>
-          <w:szCs w:val="24"/>
-        </w:rPr>
-        <w:t>Creative Types by Adobe Create</w:t>
-      </w:r>
-      <w:hyperlink r:id="rId16">
-        <w:r>
-          <w:rPr>
-            <w:rFonts w:ascii="Times New Roman" w:hAnsi="Times New Roman" w:cs="Times New Roman"/>
-            <w:color w:val="1155CC"/>
-            <w:sz w:val="24"/>
-            <w:szCs w:val="24"/>
-          </w:rPr>
-          <w:t>,</w:t>
-        </w:r>
-      </w:hyperlink>
-      <w:r>
-        <w:rPr>
-          <w:rFonts w:ascii="Times New Roman" w:hAnsi="Times New Roman" w:cs="Times New Roman"/>
-          <w:sz w:val="24"/>
-          <w:szCs w:val="24"/>
-        </w:rPr>
-        <w:t xml:space="preserve"> 2021)</w:t>
-      </w:r>
     </w:p>
     <w:p>
       <w:pPr>
@@ -5570,1253 +5177,39 @@
           <w:ilvl w:val="0"/>
           <w:numId w:val="16"/>
         </w:numPr>
-        <w:spacing w:before="240" w:after="240" w:line="360" w:lineRule="auto"/>
-        <w:jc w:val="both"/>
-        <w:rPr>
-          <w:rFonts w:ascii="Times New Roman" w:hAnsi="Times New Roman" w:cs="Times New Roman"/>
-          <w:sz w:val="24"/>
-          <w:szCs w:val="24"/>
-        </w:rPr>
-      </w:pPr>
-      <w:r>
-        <w:rPr>
-          <w:rFonts w:ascii="Times New Roman" w:hAnsi="Times New Roman" w:cs="Times New Roman"/>
-          <w:sz w:val="24"/>
-          <w:szCs w:val="24"/>
-        </w:rPr>
-        <w:t>These tests show that I am an extrovert, and I could become a potential leader. I will take on my position as a team leader with valuable skills such as idealistic, charismatic, creative, and social, which leads my teammate and me to success. Moreover, I create a better environment that is the most comfortable, making them feel motivated and inspired. Every person in my team will have an excellent chance to perform their most vital skill to join and complete the project successful</w:t>
-      </w:r>
-    </w:p>
-    <w:p>
-      <w:pPr>
-        <w:pStyle w:val="Heading3"/>
-        <w:spacing w:line="360" w:lineRule="auto"/>
-        <w:jc w:val="both"/>
-        <w:rPr>
-          <w:rFonts w:ascii="Times New Roman" w:hAnsi="Times New Roman" w:cs="Times New Roman"/>
-          <w:b/>
-          <w:bCs/>
-        </w:rPr>
-      </w:pPr>
-      <w:bookmarkStart w:id="19" w:name="_Toc90624115"/>
-      <w:bookmarkStart w:id="20" w:name="_Toc93059596"/>
-      <w:r>
-        <w:rPr>
-          <w:rFonts w:ascii="Times New Roman" w:hAnsi="Times New Roman" w:cs="Times New Roman"/>
-          <w:b/>
-          <w:bCs/>
-        </w:rPr>
-        <w:lastRenderedPageBreak/>
-        <w:t xml:space="preserve">Bui Quang Thanh </w:t>
-      </w:r>
-      <w:proofErr w:type="spellStart"/>
-      <w:r>
-        <w:rPr>
-          <w:rFonts w:ascii="Times New Roman" w:hAnsi="Times New Roman" w:cs="Times New Roman"/>
-          <w:b/>
-          <w:bCs/>
-        </w:rPr>
-        <w:t>Dat</w:t>
-      </w:r>
-      <w:bookmarkEnd w:id="19"/>
-      <w:bookmarkEnd w:id="20"/>
-      <w:proofErr w:type="spellEnd"/>
-    </w:p>
-    <w:p>
-      <w:pPr>
-        <w:pStyle w:val="Heading4"/>
-        <w:spacing w:line="360" w:lineRule="auto"/>
-        <w:jc w:val="both"/>
-        <w:rPr>
-          <w:rFonts w:ascii="Times New Roman" w:hAnsi="Times New Roman" w:cs="Times New Roman"/>
-          <w:b/>
-          <w:bCs/>
-        </w:rPr>
-      </w:pPr>
-      <w:r>
-        <w:rPr>
-          <w:rFonts w:ascii="Times New Roman" w:hAnsi="Times New Roman" w:cs="Times New Roman"/>
-          <w:b/>
-          <w:bCs/>
-        </w:rPr>
-        <w:t>The results of an online Myers-Briggs test:</w:t>
-      </w:r>
-    </w:p>
-    <w:p>
-      <w:pPr>
-        <w:spacing w:before="240" w:after="240" w:line="360" w:lineRule="auto"/>
-        <w:jc w:val="both"/>
-        <w:rPr>
-          <w:rFonts w:ascii="Times New Roman" w:hAnsi="Times New Roman" w:cs="Times New Roman"/>
-          <w:b/>
-          <w:sz w:val="24"/>
-          <w:szCs w:val="24"/>
-        </w:rPr>
-      </w:pPr>
-      <w:r>
-        <w:rPr>
-          <w:rFonts w:ascii="Times New Roman" w:hAnsi="Times New Roman" w:cs="Times New Roman"/>
-          <w:b/>
-          <w:noProof/>
-          <w:sz w:val="24"/>
-          <w:szCs w:val="24"/>
-        </w:rPr>
-        <w:drawing>
-          <wp:inline distT="114300" distB="114300" distL="114300" distR="114300" wp14:anchorId="5E0BCFE1" wp14:editId="1671B76F">
-            <wp:extent cx="2877297" cy="2811780"/>
-            <wp:effectExtent l="0" t="0" r="0" b="7620"/>
-            <wp:docPr id="1" name="image9.png" descr="P78L5#yIS1"/>
-            <wp:cNvGraphicFramePr/>
-            <a:graphic xmlns:a="http://schemas.openxmlformats.org/drawingml/2006/main">
-              <a:graphicData uri="http://schemas.openxmlformats.org/drawingml/2006/picture">
-                <pic:pic xmlns:pic="http://schemas.openxmlformats.org/drawingml/2006/picture">
-                  <pic:nvPicPr>
-                    <pic:cNvPr id="1" name="image9.png" descr="P78L5#yIS1"/>
-                    <pic:cNvPicPr preferRelativeResize="0"/>
-                  </pic:nvPicPr>
-                  <pic:blipFill>
-                    <a:blip r:embed="rId17"/>
-                    <a:srcRect/>
-                    <a:stretch>
-                      <a:fillRect/>
-                    </a:stretch>
-                  </pic:blipFill>
-                  <pic:spPr>
-                    <a:xfrm>
-                      <a:off x="0" y="0"/>
-                      <a:ext cx="2886612" cy="2820883"/>
-                    </a:xfrm>
-                    <a:prstGeom prst="rect">
-                      <a:avLst/>
-                    </a:prstGeom>
-                    <a:ln/>
-                  </pic:spPr>
-                </pic:pic>
-              </a:graphicData>
-            </a:graphic>
-          </wp:inline>
-        </w:drawing>
-      </w:r>
-    </w:p>
-    <w:p>
-      <w:pPr>
-        <w:spacing w:before="240" w:after="240" w:line="360" w:lineRule="auto"/>
-        <w:jc w:val="both"/>
-        <w:rPr>
-          <w:rFonts w:ascii="Times New Roman" w:hAnsi="Times New Roman" w:cs="Times New Roman"/>
-          <w:b/>
-          <w:color w:val="1155CC"/>
-          <w:sz w:val="24"/>
-          <w:szCs w:val="24"/>
-          <w:u w:val="single"/>
-        </w:rPr>
-      </w:pPr>
-      <w:hyperlink r:id="rId18">
-        <w:r>
-          <w:rPr>
-            <w:rFonts w:ascii="Times New Roman" w:hAnsi="Times New Roman" w:cs="Times New Roman"/>
-            <w:b/>
-            <w:color w:val="1155CC"/>
-            <w:sz w:val="24"/>
-            <w:szCs w:val="24"/>
-            <w:u w:val="single"/>
-          </w:rPr>
-          <w:t>https://www.16personalities.com/articles/tactics-judging-vs-prospecting</w:t>
-        </w:r>
-      </w:hyperlink>
-    </w:p>
-    <w:p>
-      <w:pPr>
-        <w:spacing w:before="240" w:after="240" w:line="360" w:lineRule="auto"/>
-        <w:jc w:val="both"/>
-        <w:rPr>
-          <w:rFonts w:ascii="Times New Roman" w:hAnsi="Times New Roman" w:cs="Times New Roman"/>
-          <w:b/>
-          <w:color w:val="1155CC"/>
-          <w:sz w:val="24"/>
-          <w:szCs w:val="24"/>
-          <w:u w:val="single"/>
-        </w:rPr>
-      </w:pPr>
-    </w:p>
-    <w:p>
-      <w:pPr>
-        <w:spacing w:line="360" w:lineRule="auto"/>
-        <w:jc w:val="both"/>
-        <w:rPr>
-          <w:rFonts w:ascii="Times New Roman" w:hAnsi="Times New Roman" w:cs="Times New Roman"/>
-        </w:rPr>
-      </w:pPr>
-      <w:r>
-        <w:rPr>
-          <w:rFonts w:ascii="Times New Roman" w:hAnsi="Times New Roman" w:cs="Times New Roman"/>
-        </w:rPr>
-        <w:t>The results of an online learning style test:</w:t>
-      </w:r>
-    </w:p>
-    <w:p>
-      <w:pPr>
-        <w:spacing w:before="240" w:after="240" w:line="360" w:lineRule="auto"/>
-        <w:jc w:val="both"/>
-        <w:rPr>
-          <w:rFonts w:ascii="Times New Roman" w:hAnsi="Times New Roman" w:cs="Times New Roman"/>
-          <w:b/>
-          <w:sz w:val="24"/>
-          <w:szCs w:val="24"/>
-        </w:rPr>
-      </w:pPr>
-      <w:r>
-        <w:rPr>
-          <w:rFonts w:ascii="Times New Roman" w:hAnsi="Times New Roman" w:cs="Times New Roman"/>
-          <w:b/>
-          <w:noProof/>
-          <w:sz w:val="24"/>
-          <w:szCs w:val="24"/>
-        </w:rPr>
-        <w:drawing>
-          <wp:inline distT="114300" distB="114300" distL="114300" distR="114300" wp14:anchorId="65BD4726" wp14:editId="295F74B1">
-            <wp:extent cx="5731200" cy="2006600"/>
-            <wp:effectExtent l="0" t="0" r="0" b="0"/>
-            <wp:docPr id="6" name="image10.png" descr="P82#yIS1"/>
-            <wp:cNvGraphicFramePr/>
-            <a:graphic xmlns:a="http://schemas.openxmlformats.org/drawingml/2006/main">
-              <a:graphicData uri="http://schemas.openxmlformats.org/drawingml/2006/picture">
-                <pic:pic xmlns:pic="http://schemas.openxmlformats.org/drawingml/2006/picture">
-                  <pic:nvPicPr>
-                    <pic:cNvPr id="6" name="image10.png" descr="P82#yIS1"/>
-                    <pic:cNvPicPr preferRelativeResize="0"/>
-                  </pic:nvPicPr>
-                  <pic:blipFill>
-                    <a:blip r:embed="rId19"/>
-                    <a:srcRect/>
-                    <a:stretch>
-                      <a:fillRect/>
-                    </a:stretch>
-                  </pic:blipFill>
-                  <pic:spPr>
-                    <a:xfrm>
-                      <a:off x="0" y="0"/>
-                      <a:ext cx="5731200" cy="2006600"/>
-                    </a:xfrm>
-                    <a:prstGeom prst="rect">
-                      <a:avLst/>
-                    </a:prstGeom>
-                    <a:ln/>
-                  </pic:spPr>
-                </pic:pic>
-              </a:graphicData>
-            </a:graphic>
-          </wp:inline>
-        </w:drawing>
-      </w:r>
-    </w:p>
-    <w:p>
-      <w:pPr>
-        <w:spacing w:before="240" w:after="240" w:line="360" w:lineRule="auto"/>
-        <w:jc w:val="both"/>
-        <w:rPr>
-          <w:rFonts w:ascii="Times New Roman" w:hAnsi="Times New Roman" w:cs="Times New Roman"/>
-          <w:b/>
-          <w:sz w:val="24"/>
-          <w:szCs w:val="24"/>
-        </w:rPr>
-      </w:pPr>
-      <w:hyperlink r:id="rId20">
-        <w:r>
-          <w:rPr>
-            <w:rFonts w:ascii="Times New Roman" w:hAnsi="Times New Roman" w:cs="Times New Roman"/>
-            <w:b/>
-            <w:color w:val="1155CC"/>
-            <w:sz w:val="24"/>
-            <w:szCs w:val="24"/>
-            <w:u w:val="single"/>
-          </w:rPr>
-          <w:t>http://www.educationplanner.org/students/self-assessments/learning-styles-quiz.shtml</w:t>
-        </w:r>
-      </w:hyperlink>
-    </w:p>
-    <w:p>
-      <w:pPr>
-        <w:pStyle w:val="Heading4"/>
-        <w:spacing w:line="360" w:lineRule="auto"/>
-        <w:jc w:val="both"/>
-        <w:rPr>
-          <w:rFonts w:ascii="Times New Roman" w:hAnsi="Times New Roman" w:cs="Times New Roman"/>
-          <w:b/>
-          <w:bCs/>
-        </w:rPr>
-      </w:pPr>
-      <w:r>
-        <w:rPr>
-          <w:rFonts w:ascii="Times New Roman" w:hAnsi="Times New Roman" w:cs="Times New Roman"/>
-          <w:b/>
-          <w:bCs/>
-        </w:rPr>
-        <w:lastRenderedPageBreak/>
-        <w:t>The results of one further online test of your choosing:</w:t>
-      </w:r>
-    </w:p>
-    <w:p>
-      <w:pPr>
-        <w:spacing w:before="240" w:after="240" w:line="360" w:lineRule="auto"/>
-        <w:jc w:val="both"/>
-        <w:rPr>
-          <w:rFonts w:ascii="Times New Roman" w:hAnsi="Times New Roman" w:cs="Times New Roman"/>
-          <w:b/>
-          <w:sz w:val="24"/>
-          <w:szCs w:val="24"/>
-        </w:rPr>
-      </w:pPr>
-      <w:r>
-        <w:rPr>
-          <w:rFonts w:ascii="Times New Roman" w:hAnsi="Times New Roman" w:cs="Times New Roman"/>
-          <w:b/>
-          <w:noProof/>
-          <w:sz w:val="24"/>
-          <w:szCs w:val="24"/>
-        </w:rPr>
-        <w:drawing>
-          <wp:inline distT="114300" distB="114300" distL="114300" distR="114300" wp14:anchorId="4E0C75C1" wp14:editId="0FCA9527">
-            <wp:extent cx="3688080" cy="1945071"/>
-            <wp:effectExtent l="0" t="0" r="7620" b="0"/>
-            <wp:docPr id="3" name="image5.png" descr="P85#yIS1"/>
-            <wp:cNvGraphicFramePr/>
-            <a:graphic xmlns:a="http://schemas.openxmlformats.org/drawingml/2006/main">
-              <a:graphicData uri="http://schemas.openxmlformats.org/drawingml/2006/picture">
-                <pic:pic xmlns:pic="http://schemas.openxmlformats.org/drawingml/2006/picture">
-                  <pic:nvPicPr>
-                    <pic:cNvPr id="3" name="image5.png" descr="P85#yIS1"/>
-                    <pic:cNvPicPr preferRelativeResize="0"/>
-                  </pic:nvPicPr>
-                  <pic:blipFill>
-                    <a:blip r:embed="rId21"/>
-                    <a:srcRect/>
-                    <a:stretch>
-                      <a:fillRect/>
-                    </a:stretch>
-                  </pic:blipFill>
-                  <pic:spPr>
-                    <a:xfrm>
-                      <a:off x="0" y="0"/>
-                      <a:ext cx="3696412" cy="1949465"/>
-                    </a:xfrm>
-                    <a:prstGeom prst="rect">
-                      <a:avLst/>
-                    </a:prstGeom>
-                    <a:ln/>
-                  </pic:spPr>
-                </pic:pic>
-              </a:graphicData>
-            </a:graphic>
-          </wp:inline>
-        </w:drawing>
-      </w:r>
-    </w:p>
-    <w:p>
-      <w:pPr>
-        <w:spacing w:before="240" w:after="240" w:line="360" w:lineRule="auto"/>
-        <w:jc w:val="both"/>
-        <w:rPr>
-          <w:rFonts w:ascii="Times New Roman" w:hAnsi="Times New Roman" w:cs="Times New Roman"/>
-          <w:b/>
-          <w:sz w:val="24"/>
-          <w:szCs w:val="24"/>
-        </w:rPr>
-      </w:pPr>
-      <w:r>
-        <w:rPr>
-          <w:rFonts w:ascii="Times New Roman" w:hAnsi="Times New Roman" w:cs="Times New Roman"/>
-          <w:b/>
-          <w:noProof/>
-          <w:sz w:val="24"/>
-          <w:szCs w:val="24"/>
-        </w:rPr>
-        <w:drawing>
-          <wp:inline distT="114300" distB="114300" distL="114300" distR="114300" wp14:anchorId="71437621" wp14:editId="65424B38">
-            <wp:extent cx="3764280" cy="2627548"/>
-            <wp:effectExtent l="0" t="0" r="7620" b="1905"/>
-            <wp:docPr id="2" name="image2.png" descr="P86#yIS1"/>
-            <wp:cNvGraphicFramePr/>
-            <a:graphic xmlns:a="http://schemas.openxmlformats.org/drawingml/2006/main">
-              <a:graphicData uri="http://schemas.openxmlformats.org/drawingml/2006/picture">
-                <pic:pic xmlns:pic="http://schemas.openxmlformats.org/drawingml/2006/picture">
-                  <pic:nvPicPr>
-                    <pic:cNvPr id="2" name="image2.png" descr="P86#yIS1"/>
-                    <pic:cNvPicPr preferRelativeResize="0"/>
-                  </pic:nvPicPr>
-                  <pic:blipFill>
-                    <a:blip r:embed="rId22"/>
-                    <a:srcRect/>
-                    <a:stretch>
-                      <a:fillRect/>
-                    </a:stretch>
-                  </pic:blipFill>
-                  <pic:spPr>
-                    <a:xfrm>
-                      <a:off x="0" y="0"/>
-                      <a:ext cx="3771661" cy="2632700"/>
-                    </a:xfrm>
-                    <a:prstGeom prst="rect">
-                      <a:avLst/>
-                    </a:prstGeom>
-                    <a:ln/>
-                  </pic:spPr>
-                </pic:pic>
-              </a:graphicData>
-            </a:graphic>
-          </wp:inline>
-        </w:drawing>
-      </w:r>
-    </w:p>
-    <w:p>
-      <w:pPr>
-        <w:spacing w:before="240" w:after="240" w:line="360" w:lineRule="auto"/>
-        <w:jc w:val="both"/>
-        <w:rPr>
-          <w:rFonts w:ascii="Times New Roman" w:hAnsi="Times New Roman" w:cs="Times New Roman"/>
-          <w:b/>
-          <w:color w:val="1155CC"/>
-          <w:sz w:val="24"/>
-          <w:szCs w:val="24"/>
-          <w:u w:val="single"/>
-        </w:rPr>
-      </w:pPr>
-      <w:hyperlink r:id="rId23">
-        <w:r>
-          <w:rPr>
-            <w:rFonts w:ascii="Times New Roman" w:hAnsi="Times New Roman" w:cs="Times New Roman"/>
-            <w:b/>
-            <w:color w:val="1155CC"/>
-            <w:sz w:val="24"/>
-            <w:szCs w:val="24"/>
-            <w:u w:val="single"/>
-          </w:rPr>
-          <w:t>https://www.mindtools.com/pages/article/creativity-quiz.htm</w:t>
-        </w:r>
-      </w:hyperlink>
-    </w:p>
-    <w:p>
-      <w:pPr>
-        <w:pStyle w:val="ListParagraph"/>
-        <w:numPr>
-          <w:ilvl w:val="0"/>
-          <w:numId w:val="16"/>
-        </w:numPr>
-        <w:spacing w:before="240" w:after="240" w:line="360" w:lineRule="auto"/>
-        <w:jc w:val="both"/>
-        <w:rPr>
-          <w:rFonts w:ascii="Times New Roman" w:hAnsi="Times New Roman" w:cs="Times New Roman"/>
-          <w:bCs/>
-          <w:sz w:val="24"/>
-          <w:szCs w:val="24"/>
-        </w:rPr>
-      </w:pPr>
-      <w:r>
-        <w:rPr>
-          <w:rFonts w:ascii="Times New Roman" w:hAnsi="Times New Roman" w:cs="Times New Roman"/>
-          <w:bCs/>
-          <w:sz w:val="24"/>
-          <w:szCs w:val="24"/>
-        </w:rPr>
-        <w:t>I believe the outcome met the test's objectives. According to the 16personalities test, I am an adventurer, who revealed qualities such as open minds, a desire for new experiences, and a grounded, warm personality. In terms of the test result's impact on my behaviour, I believe it advises what I should do with my character, such as how I should behave and engage with other team members. When you're in a group, everyone has an opinion, therefore it's not a huge deal because the team is working on a common problem. and the personalities may make sharing the concept and solution difficult.</w:t>
-      </w:r>
-    </w:p>
-    <w:p>
-      <w:pPr>
-        <w:pStyle w:val="Heading3"/>
-        <w:spacing w:line="360" w:lineRule="auto"/>
-        <w:jc w:val="both"/>
-        <w:rPr>
-          <w:rFonts w:ascii="Times New Roman" w:hAnsi="Times New Roman" w:cs="Times New Roman"/>
-          <w:b/>
-          <w:bCs/>
-        </w:rPr>
-      </w:pPr>
-      <w:bookmarkStart w:id="21" w:name="_Toc90624116"/>
-      <w:bookmarkStart w:id="22" w:name="_Toc93059597"/>
-      <w:r>
-        <w:rPr>
-          <w:rFonts w:ascii="Times New Roman" w:hAnsi="Times New Roman" w:cs="Times New Roman"/>
-          <w:b/>
-          <w:bCs/>
-        </w:rPr>
-        <w:lastRenderedPageBreak/>
-        <w:t>Mai Chi Nghi</w:t>
-      </w:r>
-      <w:bookmarkEnd w:id="21"/>
-      <w:bookmarkEnd w:id="22"/>
-    </w:p>
-    <w:p>
-      <w:pPr>
-        <w:pStyle w:val="Heading4"/>
-        <w:spacing w:line="360" w:lineRule="auto"/>
-        <w:jc w:val="both"/>
-        <w:rPr>
-          <w:rFonts w:ascii="Times New Roman" w:hAnsi="Times New Roman" w:cs="Times New Roman"/>
-          <w:b/>
-          <w:bCs/>
-        </w:rPr>
-      </w:pPr>
-      <w:proofErr w:type="spellStart"/>
-      <w:r>
-        <w:rPr>
-          <w:rFonts w:ascii="Times New Roman" w:hAnsi="Times New Roman" w:cs="Times New Roman"/>
-          <w:b/>
-          <w:bCs/>
-        </w:rPr>
-        <w:t>Humanmetrics</w:t>
-      </w:r>
-      <w:proofErr w:type="spellEnd"/>
-      <w:r>
-        <w:rPr>
-          <w:rFonts w:ascii="Times New Roman" w:hAnsi="Times New Roman" w:cs="Times New Roman"/>
-          <w:b/>
-          <w:bCs/>
-        </w:rPr>
-        <w:t xml:space="preserve"> Jung Typology Test:</w:t>
-      </w:r>
-    </w:p>
-    <w:p>
-      <w:pPr>
-        <w:spacing w:line="360" w:lineRule="auto"/>
-        <w:jc w:val="both"/>
-        <w:rPr>
-          <w:rFonts w:ascii="Times New Roman" w:hAnsi="Times New Roman" w:cs="Times New Roman"/>
-        </w:rPr>
-      </w:pPr>
-      <w:r>
-        <w:rPr>
-          <w:rFonts w:ascii="Times New Roman" w:hAnsi="Times New Roman" w:cs="Times New Roman"/>
-          <w:noProof/>
-        </w:rPr>
-        <w:drawing>
-          <wp:inline distT="0" distB="0" distL="0" distR="0" wp14:anchorId="37A0D234" wp14:editId="777F1957">
-            <wp:extent cx="4411980" cy="2499910"/>
-            <wp:effectExtent l="0" t="0" r="7620" b="0"/>
-            <wp:docPr id="12" name="Picture 12" descr="P91#yIS1"/>
-            <wp:cNvGraphicFramePr>
-              <a:graphicFrameLocks xmlns:a="http://schemas.openxmlformats.org/drawingml/2006/main" noChangeAspect="1"/>
-            </wp:cNvGraphicFramePr>
-            <a:graphic xmlns:a="http://schemas.openxmlformats.org/drawingml/2006/main">
-              <a:graphicData uri="http://schemas.openxmlformats.org/drawingml/2006/picture">
-                <pic:pic xmlns:pic="http://schemas.openxmlformats.org/drawingml/2006/picture">
-                  <pic:nvPicPr>
-                    <pic:cNvPr id="12" name="Picture 12" descr="P91#yIS1"/>
-                    <pic:cNvPicPr>
-                      <a:picLocks noChangeAspect="1" noChangeArrowheads="1"/>
-                    </pic:cNvPicPr>
-                  </pic:nvPicPr>
-                  <pic:blipFill>
-                    <a:blip r:embed="rId24">
-                      <a:extLst>
-                        <a:ext uri="{28A0092B-C50C-407E-A947-70E740481C1C}">
-                          <a14:useLocalDpi xmlns:a14="http://schemas.microsoft.com/office/drawing/2010/main" val="0"/>
-                        </a:ext>
-                      </a:extLst>
-                    </a:blip>
-                    <a:srcRect/>
-                    <a:stretch>
-                      <a:fillRect/>
-                    </a:stretch>
-                  </pic:blipFill>
-                  <pic:spPr bwMode="auto">
-                    <a:xfrm>
-                      <a:off x="0" y="0"/>
-                      <a:ext cx="4419740" cy="2504307"/>
-                    </a:xfrm>
-                    <a:prstGeom prst="rect">
-                      <a:avLst/>
-                    </a:prstGeom>
-                    <a:noFill/>
-                    <a:ln>
-                      <a:noFill/>
-                    </a:ln>
-                  </pic:spPr>
-                </pic:pic>
-              </a:graphicData>
-            </a:graphic>
-          </wp:inline>
-        </w:drawing>
-      </w:r>
-    </w:p>
-    <w:p>
-      <w:pPr>
-        <w:spacing w:line="360" w:lineRule="auto"/>
-        <w:jc w:val="both"/>
-        <w:rPr>
-          <w:rFonts w:ascii="Times New Roman" w:hAnsi="Times New Roman" w:cs="Times New Roman"/>
-        </w:rPr>
-      </w:pPr>
-      <w:hyperlink r:id="rId25" w:history="1">
-        <w:r>
-          <w:rPr>
-            <w:rStyle w:val="Hyperlink"/>
-            <w:rFonts w:ascii="Times New Roman" w:hAnsi="Times New Roman" w:cs="Times New Roman"/>
-          </w:rPr>
-          <w:t>http://www.humanmetrics.com/personality</w:t>
-        </w:r>
-      </w:hyperlink>
-      <w:r>
-        <w:rPr>
-          <w:rFonts w:ascii="Times New Roman" w:hAnsi="Times New Roman" w:cs="Times New Roman"/>
-        </w:rPr>
-        <w:t xml:space="preserve"> (</w:t>
-      </w:r>
-      <w:proofErr w:type="spellStart"/>
-      <w:r>
-        <w:rPr>
-          <w:rFonts w:ascii="Times New Roman" w:hAnsi="Times New Roman" w:cs="Times New Roman"/>
-        </w:rPr>
-        <w:t>Humanmetrics</w:t>
-      </w:r>
-      <w:proofErr w:type="spellEnd"/>
-      <w:r>
-        <w:rPr>
-          <w:rFonts w:ascii="Times New Roman" w:hAnsi="Times New Roman" w:cs="Times New Roman"/>
-        </w:rPr>
-        <w:t xml:space="preserve"> Jung Typology Test, 2021)</w:t>
-      </w:r>
-    </w:p>
-    <w:p>
-      <w:pPr>
-        <w:pStyle w:val="Heading4"/>
-        <w:spacing w:line="360" w:lineRule="auto"/>
-        <w:jc w:val="both"/>
-        <w:rPr>
-          <w:rFonts w:ascii="Times New Roman" w:hAnsi="Times New Roman" w:cs="Times New Roman"/>
-          <w:b/>
-          <w:bCs/>
-        </w:rPr>
-      </w:pPr>
-      <w:r>
-        <w:rPr>
-          <w:rFonts w:ascii="Times New Roman" w:hAnsi="Times New Roman" w:cs="Times New Roman"/>
-          <w:b/>
-          <w:bCs/>
-        </w:rPr>
-        <w:t>Learning style test:</w:t>
-      </w:r>
-    </w:p>
-    <w:p>
-      <w:pPr>
-        <w:spacing w:line="360" w:lineRule="auto"/>
-        <w:jc w:val="both"/>
-        <w:rPr>
-          <w:rFonts w:ascii="Times New Roman" w:hAnsi="Times New Roman" w:cs="Times New Roman"/>
-        </w:rPr>
-      </w:pPr>
-      <w:r>
-        <w:rPr>
-          <w:rFonts w:ascii="Times New Roman" w:hAnsi="Times New Roman" w:cs="Times New Roman"/>
-          <w:noProof/>
-        </w:rPr>
-        <w:drawing>
-          <wp:inline distT="0" distB="0" distL="0" distR="0" wp14:anchorId="03FDCF37" wp14:editId="6721D6CE">
-            <wp:extent cx="3993760" cy="2247900"/>
-            <wp:effectExtent l="0" t="0" r="6985" b="0"/>
-            <wp:docPr id="13" name="Picture 13" descr="P94#yIS1"/>
-            <wp:cNvGraphicFramePr>
-              <a:graphicFrameLocks xmlns:a="http://schemas.openxmlformats.org/drawingml/2006/main" noChangeAspect="1"/>
-            </wp:cNvGraphicFramePr>
-            <a:graphic xmlns:a="http://schemas.openxmlformats.org/drawingml/2006/main">
-              <a:graphicData uri="http://schemas.openxmlformats.org/drawingml/2006/picture">
-                <pic:pic xmlns:pic="http://schemas.openxmlformats.org/drawingml/2006/picture">
-                  <pic:nvPicPr>
-                    <pic:cNvPr id="13" name="Picture 13" descr="P94#yIS1"/>
-                    <pic:cNvPicPr>
-                      <a:picLocks noChangeAspect="1" noChangeArrowheads="1"/>
-                    </pic:cNvPicPr>
-                  </pic:nvPicPr>
-                  <pic:blipFill>
-                    <a:blip r:embed="rId26">
-                      <a:extLst>
-                        <a:ext uri="{28A0092B-C50C-407E-A947-70E740481C1C}">
-                          <a14:useLocalDpi xmlns:a14="http://schemas.microsoft.com/office/drawing/2010/main" val="0"/>
-                        </a:ext>
-                      </a:extLst>
-                    </a:blip>
-                    <a:srcRect/>
-                    <a:stretch>
-                      <a:fillRect/>
-                    </a:stretch>
-                  </pic:blipFill>
-                  <pic:spPr bwMode="auto">
-                    <a:xfrm>
-                      <a:off x="0" y="0"/>
-                      <a:ext cx="4000125" cy="2251483"/>
-                    </a:xfrm>
-                    <a:prstGeom prst="rect">
-                      <a:avLst/>
-                    </a:prstGeom>
-                    <a:noFill/>
-                    <a:ln>
-                      <a:noFill/>
-                    </a:ln>
-                  </pic:spPr>
-                </pic:pic>
-              </a:graphicData>
-            </a:graphic>
-          </wp:inline>
-        </w:drawing>
-      </w:r>
-    </w:p>
-    <w:p>
-      <w:pPr>
-        <w:spacing w:line="360" w:lineRule="auto"/>
-        <w:jc w:val="both"/>
-        <w:rPr>
-          <w:rFonts w:ascii="Times New Roman" w:hAnsi="Times New Roman" w:cs="Times New Roman"/>
-          <w:bCs/>
-          <w:sz w:val="24"/>
-          <w:szCs w:val="24"/>
-        </w:rPr>
-      </w:pPr>
-      <w:hyperlink r:id="rId27" w:history="1">
-        <w:r>
-          <w:rPr>
-            <w:rStyle w:val="Hyperlink"/>
-            <w:rFonts w:ascii="Times New Roman" w:hAnsi="Times New Roman" w:cs="Times New Roman"/>
-          </w:rPr>
-          <w:t>http://www.educationplanner.org/students/self-assessments/learning-styles-quiz.shtml</w:t>
-        </w:r>
-      </w:hyperlink>
-      <w:r>
-        <w:rPr>
-          <w:rFonts w:ascii="Times New Roman" w:hAnsi="Times New Roman" w:cs="Times New Roman"/>
-        </w:rPr>
-        <w:t xml:space="preserve"> </w:t>
-      </w:r>
-      <w:r>
-        <w:rPr>
-          <w:rFonts w:ascii="Times New Roman" w:hAnsi="Times New Roman" w:cs="Times New Roman"/>
-          <w:bCs/>
-          <w:sz w:val="24"/>
-          <w:szCs w:val="24"/>
-        </w:rPr>
-        <w:t>(Education Planner.org, 2021)</w:t>
-      </w:r>
-    </w:p>
-    <w:p>
-      <w:pPr>
-        <w:pStyle w:val="Heading4"/>
-        <w:spacing w:line="360" w:lineRule="auto"/>
-        <w:jc w:val="both"/>
-        <w:rPr>
-          <w:rFonts w:ascii="Times New Roman" w:hAnsi="Times New Roman" w:cs="Times New Roman"/>
-          <w:b/>
-          <w:bCs/>
-        </w:rPr>
-      </w:pPr>
-      <w:r>
-        <w:rPr>
-          <w:rFonts w:ascii="Times New Roman" w:hAnsi="Times New Roman" w:cs="Times New Roman"/>
-          <w:b/>
-          <w:bCs/>
-        </w:rPr>
-        <w:lastRenderedPageBreak/>
-        <w:t>Personality Test:</w:t>
-      </w:r>
-    </w:p>
-    <w:p>
-      <w:pPr>
-        <w:spacing w:line="360" w:lineRule="auto"/>
-        <w:jc w:val="both"/>
-        <w:rPr>
-          <w:rFonts w:ascii="Times New Roman" w:hAnsi="Times New Roman" w:cs="Times New Roman"/>
-        </w:rPr>
-      </w:pPr>
-      <w:r>
-        <w:rPr>
-          <w:rFonts w:ascii="Times New Roman" w:hAnsi="Times New Roman" w:cs="Times New Roman"/>
-          <w:noProof/>
-        </w:rPr>
-        <w:drawing>
-          <wp:inline distT="0" distB="0" distL="0" distR="0" wp14:anchorId="1AAF324F" wp14:editId="346E3D2E">
-            <wp:extent cx="3489806" cy="1950720"/>
-            <wp:effectExtent l="0" t="0" r="0" b="0"/>
-            <wp:docPr id="14" name="Picture 14" descr="P97#yIS1"/>
-            <wp:cNvGraphicFramePr>
-              <a:graphicFrameLocks xmlns:a="http://schemas.openxmlformats.org/drawingml/2006/main" noChangeAspect="1"/>
-            </wp:cNvGraphicFramePr>
-            <a:graphic xmlns:a="http://schemas.openxmlformats.org/drawingml/2006/main">
-              <a:graphicData uri="http://schemas.openxmlformats.org/drawingml/2006/picture">
-                <pic:pic xmlns:pic="http://schemas.openxmlformats.org/drawingml/2006/picture">
-                  <pic:nvPicPr>
-                    <pic:cNvPr id="14" name="Picture 14" descr="P97#yIS1"/>
-                    <pic:cNvPicPr>
-                      <a:picLocks noChangeAspect="1" noChangeArrowheads="1"/>
-                    </pic:cNvPicPr>
-                  </pic:nvPicPr>
-                  <pic:blipFill>
-                    <a:blip r:embed="rId28">
-                      <a:extLst>
-                        <a:ext uri="{28A0092B-C50C-407E-A947-70E740481C1C}">
-                          <a14:useLocalDpi xmlns:a14="http://schemas.microsoft.com/office/drawing/2010/main" val="0"/>
-                        </a:ext>
-                      </a:extLst>
-                    </a:blip>
-                    <a:srcRect/>
-                    <a:stretch>
-                      <a:fillRect/>
-                    </a:stretch>
-                  </pic:blipFill>
-                  <pic:spPr bwMode="auto">
-                    <a:xfrm>
-                      <a:off x="0" y="0"/>
-                      <a:ext cx="3493371" cy="1952713"/>
-                    </a:xfrm>
-                    <a:prstGeom prst="rect">
-                      <a:avLst/>
-                    </a:prstGeom>
-                    <a:noFill/>
-                    <a:ln>
-                      <a:noFill/>
-                    </a:ln>
-                  </pic:spPr>
-                </pic:pic>
-              </a:graphicData>
-            </a:graphic>
-          </wp:inline>
-        </w:drawing>
-      </w:r>
-      <w:r>
-        <w:rPr>
-          <w:rFonts w:ascii="Times New Roman" w:hAnsi="Times New Roman" w:cs="Times New Roman"/>
-        </w:rPr>
-        <w:br/>
-      </w:r>
-      <w:hyperlink r:id="rId29" w:history="1">
-        <w:r>
-          <w:rPr>
-            <w:rStyle w:val="Hyperlink"/>
-            <w:rFonts w:ascii="Times New Roman" w:hAnsi="Times New Roman" w:cs="Times New Roman"/>
-          </w:rPr>
-          <w:t>https://www.truity.com/test/type-finder-personality-test-new</w:t>
-        </w:r>
-      </w:hyperlink>
-      <w:r>
-        <w:rPr>
-          <w:rFonts w:ascii="Times New Roman" w:hAnsi="Times New Roman" w:cs="Times New Roman"/>
-        </w:rPr>
-        <w:t xml:space="preserve"> (Personality Test, 2021)</w:t>
-      </w:r>
-    </w:p>
-    <w:p>
-      <w:pPr>
-        <w:spacing w:line="360" w:lineRule="auto"/>
-        <w:jc w:val="both"/>
-        <w:rPr>
-          <w:rFonts w:ascii="Times New Roman" w:hAnsi="Times New Roman" w:cs="Times New Roman"/>
-        </w:rPr>
-      </w:pPr>
-    </w:p>
-    <w:p>
-      <w:pPr>
-        <w:pStyle w:val="ListParagraph"/>
-        <w:numPr>
-          <w:ilvl w:val="0"/>
-          <w:numId w:val="16"/>
-        </w:numPr>
-        <w:spacing w:line="360" w:lineRule="auto"/>
-        <w:jc w:val="both"/>
-        <w:rPr>
-          <w:rFonts w:ascii="Times New Roman" w:hAnsi="Times New Roman" w:cs="Times New Roman"/>
-        </w:rPr>
-      </w:pPr>
-      <w:r>
-        <w:rPr>
-          <w:rFonts w:ascii="Times New Roman" w:hAnsi="Times New Roman" w:cs="Times New Roman"/>
-          <w:sz w:val="24"/>
-          <w:szCs w:val="24"/>
-        </w:rPr>
-        <w:t>Based on those findings, I'll introduce myself and assist those who wish to work on a team with me, allowing everyone to connect and learn about one another and encouraging me to work well together in the future.</w:t>
-      </w:r>
-    </w:p>
-    <w:p>
-      <w:pPr>
-        <w:pStyle w:val="Heading3"/>
-        <w:spacing w:line="360" w:lineRule="auto"/>
-        <w:jc w:val="both"/>
-        <w:rPr>
-          <w:rFonts w:ascii="Times New Roman" w:hAnsi="Times New Roman" w:cs="Times New Roman"/>
-          <w:b/>
-          <w:bCs/>
-        </w:rPr>
-      </w:pPr>
-      <w:bookmarkStart w:id="23" w:name="_Toc90624117"/>
-      <w:bookmarkStart w:id="24" w:name="_Toc93059598"/>
-      <w:r>
-        <w:rPr>
-          <w:rFonts w:ascii="Times New Roman" w:hAnsi="Times New Roman" w:cs="Times New Roman"/>
-          <w:b/>
-          <w:bCs/>
-        </w:rPr>
-        <w:t>Le Anh Quan</w:t>
-      </w:r>
-      <w:bookmarkEnd w:id="23"/>
-      <w:bookmarkEnd w:id="24"/>
-    </w:p>
-    <w:p>
-      <w:pPr>
-        <w:pStyle w:val="Heading4"/>
-        <w:spacing w:line="360" w:lineRule="auto"/>
-        <w:jc w:val="both"/>
-        <w:rPr>
-          <w:rFonts w:ascii="Times New Roman" w:hAnsi="Times New Roman" w:cs="Times New Roman"/>
-          <w:b/>
-          <w:bCs/>
-        </w:rPr>
-      </w:pPr>
-      <w:r>
-        <w:rPr>
-          <w:rFonts w:ascii="Times New Roman" w:hAnsi="Times New Roman" w:cs="Times New Roman"/>
-          <w:b/>
-          <w:bCs/>
-        </w:rPr>
-        <w:t>Myers-</w:t>
-      </w:r>
-      <w:proofErr w:type="gramStart"/>
-      <w:r>
-        <w:rPr>
-          <w:rFonts w:ascii="Times New Roman" w:hAnsi="Times New Roman" w:cs="Times New Roman"/>
-          <w:b/>
-          <w:bCs/>
-        </w:rPr>
-        <w:t>Briggs</w:t>
-      </w:r>
-      <w:proofErr w:type="gramEnd"/>
-      <w:r>
-        <w:rPr>
-          <w:rFonts w:ascii="Times New Roman" w:hAnsi="Times New Roman" w:cs="Times New Roman"/>
-          <w:b/>
-          <w:bCs/>
-        </w:rPr>
-        <w:t xml:space="preserve"> test:</w:t>
-      </w:r>
-    </w:p>
-    <w:p>
-      <w:pPr>
-        <w:shd w:val="clear" w:color="auto" w:fill="FFFFFF"/>
-        <w:spacing w:before="100" w:after="100" w:line="360" w:lineRule="auto"/>
-        <w:jc w:val="both"/>
-        <w:rPr>
-          <w:rFonts w:ascii="Times New Roman" w:eastAsia="Times New Roman" w:hAnsi="Times New Roman" w:cs="Times New Roman"/>
-          <w:b/>
-          <w:color w:val="333333"/>
-          <w:sz w:val="24"/>
-          <w:szCs w:val="24"/>
-        </w:rPr>
-      </w:pPr>
-      <w:r>
-        <w:rPr>
-          <w:rFonts w:ascii="Times New Roman" w:eastAsia="Times New Roman" w:hAnsi="Times New Roman" w:cs="Times New Roman"/>
-          <w:b/>
-          <w:noProof/>
-          <w:color w:val="333333"/>
-          <w:sz w:val="24"/>
-          <w:szCs w:val="24"/>
-        </w:rPr>
-        <w:drawing>
-          <wp:inline distT="114300" distB="114300" distL="114300" distR="114300" wp14:anchorId="5F95253D" wp14:editId="02133B6D">
-            <wp:extent cx="2590800" cy="1669793"/>
-            <wp:effectExtent l="0" t="0" r="0" b="6985"/>
-            <wp:docPr id="4" name="image6.png" descr="P102#yIS1"/>
-            <wp:cNvGraphicFramePr/>
-            <a:graphic xmlns:a="http://schemas.openxmlformats.org/drawingml/2006/main">
-              <a:graphicData uri="http://schemas.openxmlformats.org/drawingml/2006/picture">
-                <pic:pic xmlns:pic="http://schemas.openxmlformats.org/drawingml/2006/picture">
-                  <pic:nvPicPr>
-                    <pic:cNvPr id="4" name="image6.png" descr="P102#yIS1"/>
-                    <pic:cNvPicPr preferRelativeResize="0"/>
-                  </pic:nvPicPr>
-                  <pic:blipFill>
-                    <a:blip r:embed="rId30"/>
-                    <a:srcRect/>
-                    <a:stretch>
-                      <a:fillRect/>
-                    </a:stretch>
-                  </pic:blipFill>
-                  <pic:spPr>
-                    <a:xfrm>
-                      <a:off x="0" y="0"/>
-                      <a:ext cx="2606685" cy="1680031"/>
-                    </a:xfrm>
-                    <a:prstGeom prst="rect">
-                      <a:avLst/>
-                    </a:prstGeom>
-                    <a:ln/>
-                  </pic:spPr>
-                </pic:pic>
-              </a:graphicData>
-            </a:graphic>
-          </wp:inline>
-        </w:drawing>
-      </w:r>
-    </w:p>
-    <w:p>
-      <w:pPr>
-        <w:pStyle w:val="Heading4"/>
-        <w:spacing w:line="360" w:lineRule="auto"/>
-        <w:jc w:val="both"/>
-        <w:rPr>
-          <w:rFonts w:ascii="Times New Roman" w:hAnsi="Times New Roman" w:cs="Times New Roman"/>
-          <w:b/>
-          <w:bCs/>
-        </w:rPr>
-      </w:pPr>
-      <w:r>
-        <w:rPr>
-          <w:rFonts w:ascii="Times New Roman" w:hAnsi="Times New Roman" w:cs="Times New Roman"/>
-          <w:b/>
-          <w:bCs/>
-        </w:rPr>
-        <w:t>Learning style test:</w:t>
-      </w:r>
-    </w:p>
-    <w:p>
-      <w:pPr>
-        <w:shd w:val="clear" w:color="auto" w:fill="FFFFFF"/>
-        <w:spacing w:before="100" w:after="100" w:line="360" w:lineRule="auto"/>
-        <w:jc w:val="both"/>
-        <w:rPr>
-          <w:rFonts w:ascii="Times New Roman" w:eastAsia="Times New Roman" w:hAnsi="Times New Roman" w:cs="Times New Roman"/>
-          <w:b/>
-          <w:color w:val="333333"/>
-          <w:sz w:val="24"/>
-          <w:szCs w:val="24"/>
-        </w:rPr>
-      </w:pPr>
-      <w:r>
-        <w:rPr>
-          <w:rFonts w:ascii="Times New Roman" w:eastAsia="Times New Roman" w:hAnsi="Times New Roman" w:cs="Times New Roman"/>
-          <w:b/>
-          <w:noProof/>
-          <w:color w:val="333333"/>
-          <w:sz w:val="24"/>
-          <w:szCs w:val="24"/>
-        </w:rPr>
-        <w:drawing>
-          <wp:inline distT="114300" distB="114300" distL="114300" distR="114300" wp14:anchorId="7D8D121A" wp14:editId="64A6E054">
-            <wp:extent cx="3215640" cy="1809920"/>
-            <wp:effectExtent l="0" t="0" r="3810" b="0"/>
-            <wp:docPr id="8" name="image8.png" descr="P104#yIS1"/>
-            <wp:cNvGraphicFramePr/>
-            <a:graphic xmlns:a="http://schemas.openxmlformats.org/drawingml/2006/main">
-              <a:graphicData uri="http://schemas.openxmlformats.org/drawingml/2006/picture">
-                <pic:pic xmlns:pic="http://schemas.openxmlformats.org/drawingml/2006/picture">
-                  <pic:nvPicPr>
-                    <pic:cNvPr id="8" name="image8.png" descr="P104#yIS1"/>
-                    <pic:cNvPicPr preferRelativeResize="0"/>
-                  </pic:nvPicPr>
-                  <pic:blipFill>
-                    <a:blip r:embed="rId31"/>
-                    <a:srcRect/>
-                    <a:stretch>
-                      <a:fillRect/>
-                    </a:stretch>
-                  </pic:blipFill>
-                  <pic:spPr>
-                    <a:xfrm>
-                      <a:off x="0" y="0"/>
-                      <a:ext cx="3225100" cy="1815245"/>
-                    </a:xfrm>
-                    <a:prstGeom prst="rect">
-                      <a:avLst/>
-                    </a:prstGeom>
-                    <a:ln/>
-                  </pic:spPr>
-                </pic:pic>
-              </a:graphicData>
-            </a:graphic>
-          </wp:inline>
-        </w:drawing>
-      </w:r>
-    </w:p>
-    <w:p>
-      <w:pPr>
-        <w:pStyle w:val="Heading4"/>
-        <w:spacing w:line="360" w:lineRule="auto"/>
-        <w:jc w:val="both"/>
-        <w:rPr>
-          <w:rFonts w:ascii="Times New Roman" w:hAnsi="Times New Roman" w:cs="Times New Roman"/>
-          <w:b/>
-          <w:bCs/>
-        </w:rPr>
-      </w:pPr>
-      <w:r>
-        <w:rPr>
-          <w:rFonts w:ascii="Times New Roman" w:hAnsi="Times New Roman" w:cs="Times New Roman"/>
-          <w:b/>
-          <w:bCs/>
-        </w:rPr>
-        <w:lastRenderedPageBreak/>
-        <w:t>5 big personalities test:</w:t>
-      </w:r>
-    </w:p>
-    <w:p>
-      <w:pPr>
-        <w:spacing w:before="180" w:line="360" w:lineRule="auto"/>
-        <w:ind w:left="100" w:right="440"/>
-        <w:jc w:val="both"/>
-        <w:rPr>
-          <w:rFonts w:ascii="Times New Roman" w:hAnsi="Times New Roman" w:cs="Times New Roman"/>
-          <w:b/>
-          <w:sz w:val="24"/>
-          <w:szCs w:val="24"/>
-        </w:rPr>
-      </w:pPr>
-      <w:r>
-        <w:rPr>
-          <w:rFonts w:ascii="Times New Roman" w:hAnsi="Times New Roman" w:cs="Times New Roman"/>
-          <w:b/>
-          <w:noProof/>
-          <w:sz w:val="24"/>
-          <w:szCs w:val="24"/>
-        </w:rPr>
-        <w:drawing>
-          <wp:inline distT="114300" distB="114300" distL="114300" distR="114300" wp14:anchorId="1A42C5D4" wp14:editId="00151478">
-            <wp:extent cx="4332246" cy="2438400"/>
-            <wp:effectExtent l="0" t="0" r="0" b="0"/>
-            <wp:docPr id="7" name="image1.png" descr="P106#yIS1"/>
-            <wp:cNvGraphicFramePr/>
-            <a:graphic xmlns:a="http://schemas.openxmlformats.org/drawingml/2006/main">
-              <a:graphicData uri="http://schemas.openxmlformats.org/drawingml/2006/picture">
-                <pic:pic xmlns:pic="http://schemas.openxmlformats.org/drawingml/2006/picture">
-                  <pic:nvPicPr>
-                    <pic:cNvPr id="7" name="image1.png" descr="P106#yIS1"/>
-                    <pic:cNvPicPr preferRelativeResize="0"/>
-                  </pic:nvPicPr>
-                  <pic:blipFill>
-                    <a:blip r:embed="rId32"/>
-                    <a:srcRect/>
-                    <a:stretch>
-                      <a:fillRect/>
-                    </a:stretch>
-                  </pic:blipFill>
-                  <pic:spPr>
-                    <a:xfrm>
-                      <a:off x="0" y="0"/>
-                      <a:ext cx="4337655" cy="2441445"/>
-                    </a:xfrm>
-                    <a:prstGeom prst="rect">
-                      <a:avLst/>
-                    </a:prstGeom>
-                    <a:ln/>
-                  </pic:spPr>
-                </pic:pic>
-              </a:graphicData>
-            </a:graphic>
-          </wp:inline>
-        </w:drawing>
-      </w:r>
-    </w:p>
-    <w:p>
-      <w:pPr>
-        <w:spacing w:before="180" w:line="360" w:lineRule="auto"/>
-        <w:ind w:left="100" w:right="440"/>
-        <w:jc w:val="both"/>
-        <w:rPr>
-          <w:rFonts w:ascii="Times New Roman" w:hAnsi="Times New Roman" w:cs="Times New Roman"/>
-          <w:b/>
-          <w:sz w:val="24"/>
-          <w:szCs w:val="24"/>
-        </w:rPr>
-      </w:pPr>
-    </w:p>
-    <w:p>
-      <w:pPr>
-        <w:pStyle w:val="ListParagraph"/>
-        <w:numPr>
-          <w:ilvl w:val="0"/>
-          <w:numId w:val="16"/>
-        </w:numPr>
-        <w:shd w:val="clear" w:color="auto" w:fill="FFFFFF"/>
-        <w:spacing w:before="100" w:after="100" w:line="360" w:lineRule="auto"/>
-        <w:jc w:val="both"/>
-        <w:rPr>
-          <w:rFonts w:ascii="Times New Roman" w:eastAsia="Times New Roman" w:hAnsi="Times New Roman" w:cs="Times New Roman"/>
-          <w:b/>
-          <w:color w:val="333333"/>
-          <w:sz w:val="24"/>
-          <w:szCs w:val="24"/>
-        </w:rPr>
-      </w:pPr>
-      <w:r>
-        <w:rPr>
-          <w:rFonts w:ascii="Times New Roman" w:eastAsia="Times New Roman" w:hAnsi="Times New Roman" w:cs="Times New Roman"/>
-          <w:color w:val="333333"/>
-          <w:sz w:val="24"/>
-          <w:szCs w:val="24"/>
-        </w:rPr>
-        <w:t xml:space="preserve">These exams provide me with information about my personality, </w:t>
-      </w:r>
-      <w:proofErr w:type="gramStart"/>
-      <w:r>
-        <w:rPr>
-          <w:rFonts w:ascii="Times New Roman" w:eastAsia="Times New Roman" w:hAnsi="Times New Roman" w:cs="Times New Roman"/>
-          <w:color w:val="333333"/>
-          <w:sz w:val="24"/>
-          <w:szCs w:val="24"/>
-        </w:rPr>
-        <w:t>strengths</w:t>
-      </w:r>
-      <w:proofErr w:type="gramEnd"/>
-      <w:r>
-        <w:rPr>
-          <w:rFonts w:ascii="Times New Roman" w:eastAsia="Times New Roman" w:hAnsi="Times New Roman" w:cs="Times New Roman"/>
-          <w:color w:val="333333"/>
-          <w:sz w:val="24"/>
-          <w:szCs w:val="24"/>
-        </w:rPr>
-        <w:t xml:space="preserve"> and limitations, and learning style preferences. After answering the questions, I saw that several of my attributes match those listed. While these tests may not be completely accurate, and the results may alter over time as I grow, they provide me with a great starting point for improving myself. These exams reveal that I am creative and perceptive, indicating that I am qualified to help the team create ideas.</w:t>
-      </w:r>
-      <w:r>
-        <w:rPr>
-          <w:rFonts w:ascii="Times New Roman" w:eastAsia="Times New Roman" w:hAnsi="Times New Roman" w:cs="Times New Roman"/>
-          <w:color w:val="333333"/>
-          <w:sz w:val="24"/>
-          <w:szCs w:val="24"/>
-          <w:lang w:val="vi-VN"/>
-        </w:rPr>
-        <w:t xml:space="preserve"> </w:t>
-      </w:r>
-      <w:r>
-        <w:rPr>
-          <w:rFonts w:ascii="Times New Roman" w:eastAsia="Times New Roman" w:hAnsi="Times New Roman" w:cs="Times New Roman"/>
-          <w:color w:val="333333"/>
-          <w:sz w:val="24"/>
-          <w:szCs w:val="24"/>
-        </w:rPr>
-        <w:t xml:space="preserve">The exam also revealed that I am a highly introverted individual, indicating that I should not be the first pick if the organization need a spokesman and that I need to improve my presenting and communication abilities. When establishing a team, I should look for people who can compensate for my limitations </w:t>
-      </w:r>
-      <w:proofErr w:type="gramStart"/>
-      <w:r>
-        <w:rPr>
-          <w:rFonts w:ascii="Times New Roman" w:eastAsia="Times New Roman" w:hAnsi="Times New Roman" w:cs="Times New Roman"/>
-          <w:color w:val="333333"/>
-          <w:sz w:val="24"/>
-          <w:szCs w:val="24"/>
-        </w:rPr>
-        <w:t>in order to</w:t>
-      </w:r>
-      <w:proofErr w:type="gramEnd"/>
-      <w:r>
-        <w:rPr>
-          <w:rFonts w:ascii="Times New Roman" w:eastAsia="Times New Roman" w:hAnsi="Times New Roman" w:cs="Times New Roman"/>
-          <w:color w:val="333333"/>
-          <w:sz w:val="24"/>
-          <w:szCs w:val="24"/>
-        </w:rPr>
-        <w:t xml:space="preserve"> cover more ground, but I also shouldn't let my flaws prevent me from trying a new position or filling a gap in the team</w:t>
-      </w:r>
-      <w:r>
-        <w:rPr>
-          <w:rFonts w:ascii="Times New Roman" w:eastAsia="Times New Roman" w:hAnsi="Times New Roman" w:cs="Times New Roman"/>
-          <w:color w:val="333333"/>
-          <w:sz w:val="24"/>
-          <w:szCs w:val="24"/>
-        </w:rPr>
-        <w:t>.</w:t>
+        <w:rPr>
+          <w:rFonts w:ascii="Times New Roman" w:hAnsi="Times New Roman" w:cs="Times New Roman"/>
+        </w:rPr>
+      </w:pPr>
+      <w:r>
+        <w:rPr>
+          <w:rFonts w:ascii="Times New Roman" w:hAnsi="Times New Roman" w:cs="Times New Roman"/>
+        </w:rPr>
+        <w:t xml:space="preserve">Our </w:t>
+      </w:r>
+      <w:r>
+        <w:rPr>
+          <w:rFonts w:ascii="Times New Roman" w:hAnsi="Times New Roman" w:cs="Times New Roman"/>
+        </w:rPr>
+        <w:t xml:space="preserve">team </w:t>
+      </w:r>
+      <w:r>
+        <w:rPr>
+          <w:rFonts w:ascii="Times New Roman" w:hAnsi="Times New Roman" w:cs="Times New Roman"/>
+        </w:rPr>
+        <w:t xml:space="preserve">had a better connection than the previous assignment due to working together for long periods from assignment two to now. We are more flexible and professional in business; for example, all team members are familiar with working speed, so we are keeping up on the track, which smoothly operates the project. Moreover, we can use the git hub easier than before, making it easy to control the project. Consequently, we improved almost all our mistakes in the previous work, developing teamwork skills and connections. </w:t>
+      </w:r>
+      <w:r>
+        <w:rPr>
+          <w:rFonts w:ascii="Times New Roman" w:hAnsi="Times New Roman" w:cs="Times New Roman"/>
+        </w:rPr>
+        <w:t>Therefore,</w:t>
+      </w:r>
+      <w:r>
+        <w:rPr>
+          <w:rFonts w:ascii="Times New Roman" w:hAnsi="Times New Roman" w:cs="Times New Roman"/>
+        </w:rPr>
+        <w:t xml:space="preserve"> we are becoming a better team.</w:t>
       </w:r>
     </w:p>
     <w:p>
@@ -6826,101 +5219,23 @@
           <w:ilvl w:val="0"/>
           <w:numId w:val="12"/>
         </w:numPr>
-        <w:spacing w:line="360" w:lineRule="auto"/>
-        <w:jc w:val="both"/>
         <w:rPr>
           <w:rFonts w:ascii="Times New Roman" w:hAnsi="Times New Roman" w:cs="Times New Roman"/>
           <w:b/>
           <w:bCs/>
         </w:rPr>
       </w:pPr>
-      <w:bookmarkStart w:id="25" w:name="_Toc90624118"/>
-      <w:bookmarkStart w:id="26" w:name="_Toc93059599"/>
+      <w:bookmarkStart w:id="17" w:name="_Toc93059600"/>
       <w:r>
         <w:rPr>
           <w:rFonts w:ascii="Times New Roman" w:hAnsi="Times New Roman" w:cs="Times New Roman"/>
           <w:b/>
           <w:bCs/>
         </w:rPr>
-        <w:t>Group processes</w:t>
-      </w:r>
-      <w:r>
-        <w:rPr>
-          <w:rFonts w:ascii="Times New Roman" w:hAnsi="Times New Roman" w:cs="Times New Roman"/>
-          <w:b/>
-          <w:bCs/>
-        </w:rPr>
-        <w:t>:</w:t>
-      </w:r>
-      <w:bookmarkEnd w:id="25"/>
-      <w:bookmarkEnd w:id="26"/>
-    </w:p>
-    <w:p>
-      <w:pPr>
-        <w:pStyle w:val="ListParagraph"/>
-        <w:numPr>
-          <w:ilvl w:val="0"/>
-          <w:numId w:val="16"/>
-        </w:numPr>
-        <w:rPr>
-          <w:rFonts w:ascii="Times New Roman" w:hAnsi="Times New Roman" w:cs="Times New Roman"/>
-        </w:rPr>
-      </w:pPr>
-      <w:r>
-        <w:rPr>
-          <w:rFonts w:ascii="Times New Roman" w:hAnsi="Times New Roman" w:cs="Times New Roman"/>
-        </w:rPr>
-        <w:t xml:space="preserve">Our </w:t>
-      </w:r>
-      <w:r>
-        <w:rPr>
-          <w:rFonts w:ascii="Times New Roman" w:hAnsi="Times New Roman" w:cs="Times New Roman"/>
-        </w:rPr>
-        <w:t xml:space="preserve">team </w:t>
-      </w:r>
-      <w:r>
-        <w:rPr>
-          <w:rFonts w:ascii="Times New Roman" w:hAnsi="Times New Roman" w:cs="Times New Roman"/>
-        </w:rPr>
-        <w:t xml:space="preserve">had a better connection than the previous assignment due to working together for long periods from assignment two to now. We are more flexible and professional in business; for example, all team members are familiar with working speed, so we are keeping up on the track, which smoothly operates the project. Moreover, we can use the git hub easier than before, making it easy to control the project. Consequently, we improved almost all our mistakes in the previous work, developing teamwork skills and connections. </w:t>
-      </w:r>
-      <w:r>
-        <w:rPr>
-          <w:rFonts w:ascii="Times New Roman" w:hAnsi="Times New Roman" w:cs="Times New Roman"/>
-        </w:rPr>
-        <w:t>Therefore,</w:t>
-      </w:r>
-      <w:r>
-        <w:rPr>
-          <w:rFonts w:ascii="Times New Roman" w:hAnsi="Times New Roman" w:cs="Times New Roman"/>
-        </w:rPr>
-        <w:t xml:space="preserve"> we are becoming a better team.</w:t>
-      </w:r>
-    </w:p>
-    <w:p>
-      <w:pPr>
-        <w:pStyle w:val="Heading2"/>
-        <w:numPr>
-          <w:ilvl w:val="0"/>
-          <w:numId w:val="12"/>
-        </w:numPr>
-        <w:rPr>
-          <w:rFonts w:ascii="Times New Roman" w:hAnsi="Times New Roman" w:cs="Times New Roman"/>
-          <w:b/>
-          <w:bCs/>
-        </w:rPr>
-      </w:pPr>
-      <w:bookmarkStart w:id="27" w:name="_Toc93059600"/>
-      <w:r>
-        <w:rPr>
-          <w:rFonts w:ascii="Times New Roman" w:hAnsi="Times New Roman" w:cs="Times New Roman"/>
-          <w:b/>
-          <w:bCs/>
-        </w:rPr>
         <w:lastRenderedPageBreak/>
         <w:t>Career Plans:</w:t>
       </w:r>
-      <w:bookmarkEnd w:id="27"/>
+      <w:bookmarkEnd w:id="17"/>
     </w:p>
     <w:p>
       <w:pPr>
@@ -7017,8 +5332,8 @@
           <w:bCs/>
         </w:rPr>
       </w:pPr>
-      <w:bookmarkStart w:id="28" w:name="_Toc90624119"/>
-      <w:bookmarkStart w:id="29" w:name="_Toc93059601"/>
+      <w:bookmarkStart w:id="18" w:name="_Toc90624119"/>
+      <w:bookmarkStart w:id="19" w:name="_Toc93059601"/>
       <w:r>
         <w:rPr>
           <w:rFonts w:ascii="Times New Roman" w:hAnsi="Times New Roman" w:cs="Times New Roman"/>
@@ -7027,8 +5342,8 @@
         </w:rPr>
         <w:t>Tools:</w:t>
       </w:r>
-      <w:bookmarkEnd w:id="28"/>
-      <w:bookmarkEnd w:id="29"/>
+      <w:bookmarkEnd w:id="18"/>
+      <w:bookmarkEnd w:id="19"/>
     </w:p>
     <w:p>
       <w:pPr>
@@ -7255,7 +5570,7 @@
           <w:bCs/>
         </w:rPr>
       </w:pPr>
-      <w:bookmarkStart w:id="30" w:name="_Toc93059602"/>
+      <w:bookmarkStart w:id="20" w:name="_Toc93059602"/>
       <w:r>
         <w:rPr>
           <w:rFonts w:ascii="Times New Roman" w:hAnsi="Times New Roman" w:cs="Times New Roman"/>
@@ -7265,7 +5580,7 @@
         <w:lastRenderedPageBreak/>
         <w:t>Project Description:</w:t>
       </w:r>
-      <w:bookmarkEnd w:id="30"/>
+      <w:bookmarkEnd w:id="20"/>
     </w:p>
     <w:p>
       <w:pPr>
@@ -7280,7 +5595,7 @@
           <w:bCs/>
         </w:rPr>
       </w:pPr>
-      <w:bookmarkStart w:id="31" w:name="_Toc93059603"/>
+      <w:bookmarkStart w:id="21" w:name="_Toc93059603"/>
       <w:r>
         <w:rPr>
           <w:rFonts w:ascii="Times New Roman" w:hAnsi="Times New Roman" w:cs="Times New Roman"/>
@@ -7289,7 +5604,7 @@
         </w:rPr>
         <w:t>Overview:</w:t>
       </w:r>
-      <w:bookmarkEnd w:id="31"/>
+      <w:bookmarkEnd w:id="21"/>
     </w:p>
     <w:p>
       <w:pPr>
@@ -7304,7 +5619,7 @@
           <w:bCs/>
         </w:rPr>
       </w:pPr>
-      <w:bookmarkStart w:id="32" w:name="_Toc93059604"/>
+      <w:bookmarkStart w:id="22" w:name="_Toc93059604"/>
       <w:r>
         <w:rPr>
           <w:rFonts w:ascii="Times New Roman" w:hAnsi="Times New Roman" w:cs="Times New Roman"/>
@@ -7313,7 +5628,7 @@
         </w:rPr>
         <w:t>Topic:</w:t>
       </w:r>
-      <w:bookmarkEnd w:id="32"/>
+      <w:bookmarkEnd w:id="22"/>
     </w:p>
     <w:p>
       <w:pPr>
@@ -7366,7 +5681,7 @@
           <w:bCs/>
         </w:rPr>
       </w:pPr>
-      <w:bookmarkStart w:id="33" w:name="_Toc93059605"/>
+      <w:bookmarkStart w:id="23" w:name="_Toc93059605"/>
       <w:r>
         <w:rPr>
           <w:rFonts w:ascii="Times New Roman" w:hAnsi="Times New Roman" w:cs="Times New Roman"/>
@@ -7375,7 +5690,7 @@
         </w:rPr>
         <w:t>Motivation:</w:t>
       </w:r>
-      <w:bookmarkEnd w:id="33"/>
+      <w:bookmarkEnd w:id="23"/>
     </w:p>
     <w:p>
       <w:pPr>
@@ -7472,7 +5787,7 @@
           <w:bCs/>
         </w:rPr>
       </w:pPr>
-      <w:bookmarkStart w:id="34" w:name="_Toc93059606"/>
+      <w:bookmarkStart w:id="24" w:name="_Toc93059606"/>
       <w:r>
         <w:rPr>
           <w:rFonts w:ascii="Times New Roman" w:hAnsi="Times New Roman" w:cs="Times New Roman"/>
@@ -7481,7 +5796,7 @@
         </w:rPr>
         <w:t>Landscape:</w:t>
       </w:r>
-      <w:bookmarkEnd w:id="34"/>
+      <w:bookmarkEnd w:id="24"/>
     </w:p>
     <w:p>
       <w:pPr>
@@ -7515,7 +5830,7 @@
           <w:bCs/>
         </w:rPr>
       </w:pPr>
-      <w:bookmarkStart w:id="35" w:name="_Toc93059607"/>
+      <w:bookmarkStart w:id="25" w:name="_Toc93059607"/>
       <w:r>
         <w:rPr>
           <w:rFonts w:ascii="Times New Roman" w:hAnsi="Times New Roman" w:cs="Times New Roman"/>
@@ -7525,7 +5840,7 @@
         <w:lastRenderedPageBreak/>
         <w:t>Detailed Description:</w:t>
       </w:r>
-      <w:bookmarkEnd w:id="35"/>
+      <w:bookmarkEnd w:id="25"/>
     </w:p>
     <w:p>
       <w:pPr>
@@ -7540,7 +5855,7 @@
           <w:bCs/>
         </w:rPr>
       </w:pPr>
-      <w:bookmarkStart w:id="36" w:name="_Toc93059608"/>
+      <w:bookmarkStart w:id="26" w:name="_Toc93059608"/>
       <w:r>
         <w:rPr>
           <w:rFonts w:ascii="Times New Roman" w:hAnsi="Times New Roman" w:cs="Times New Roman"/>
@@ -7549,7 +5864,7 @@
         </w:rPr>
         <w:t>Aims:</w:t>
       </w:r>
-      <w:bookmarkEnd w:id="36"/>
+      <w:bookmarkEnd w:id="26"/>
     </w:p>
     <w:p>
       <w:pPr>
@@ -7601,7 +5916,7 @@
           <w:bCs/>
         </w:rPr>
       </w:pPr>
-      <w:bookmarkStart w:id="37" w:name="_Toc93059609"/>
+      <w:bookmarkStart w:id="27" w:name="_Toc93059609"/>
       <w:r>
         <w:rPr>
           <w:rFonts w:ascii="Times New Roman" w:hAnsi="Times New Roman" w:cs="Times New Roman"/>
@@ -7610,7 +5925,7 @@
         </w:rPr>
         <w:t>Plans and Progress:</w:t>
       </w:r>
-      <w:bookmarkEnd w:id="37"/>
+      <w:bookmarkEnd w:id="27"/>
     </w:p>
     <w:p>
       <w:pPr>
@@ -7865,7 +6180,7 @@
           <w:bCs/>
         </w:rPr>
       </w:pPr>
-      <w:bookmarkStart w:id="38" w:name="_Toc93059610"/>
+      <w:bookmarkStart w:id="28" w:name="_Toc93059610"/>
       <w:r>
         <w:rPr>
           <w:rFonts w:ascii="Times New Roman" w:hAnsi="Times New Roman" w:cs="Times New Roman"/>
@@ -7874,7 +6189,7 @@
         </w:rPr>
         <w:t>Roles:</w:t>
       </w:r>
-      <w:bookmarkEnd w:id="38"/>
+      <w:bookmarkEnd w:id="28"/>
     </w:p>
     <w:p>
       <w:pPr>
@@ -8133,7 +6448,7 @@
           <w:bCs/>
         </w:rPr>
       </w:pPr>
-      <w:bookmarkStart w:id="39" w:name="_Toc93059611"/>
+      <w:bookmarkStart w:id="29" w:name="_Toc93059611"/>
       <w:r>
         <w:rPr>
           <w:rFonts w:ascii="Times New Roman" w:hAnsi="Times New Roman" w:cs="Times New Roman"/>
@@ -8158,7 +6473,7 @@
         </w:rPr>
         <w:t xml:space="preserve"> and Limits</w:t>
       </w:r>
-      <w:bookmarkEnd w:id="39"/>
+      <w:bookmarkEnd w:id="29"/>
     </w:p>
     <w:p>
       <w:pPr>
@@ -8291,7 +6606,7 @@
           <w:bCs/>
         </w:rPr>
       </w:pPr>
-      <w:bookmarkStart w:id="40" w:name="_Toc93059612"/>
+      <w:bookmarkStart w:id="30" w:name="_Toc93059612"/>
       <w:r>
         <w:rPr>
           <w:rFonts w:ascii="Times New Roman" w:hAnsi="Times New Roman" w:cs="Times New Roman"/>
@@ -8300,7 +6615,7 @@
         </w:rPr>
         <w:t>Tools and Technologies:</w:t>
       </w:r>
-      <w:bookmarkEnd w:id="40"/>
+      <w:bookmarkEnd w:id="30"/>
     </w:p>
     <w:p>
       <w:pPr>
@@ -8427,7 +6742,7 @@
           <w:bCs/>
         </w:rPr>
       </w:pPr>
-      <w:bookmarkStart w:id="41" w:name="_Toc93059613"/>
+      <w:bookmarkStart w:id="31" w:name="_Toc93059613"/>
       <w:r>
         <w:rPr>
           <w:rFonts w:ascii="Times New Roman" w:hAnsi="Times New Roman" w:cs="Times New Roman"/>
@@ -8436,7 +6751,7 @@
         </w:rPr>
         <w:t>Testing:</w:t>
       </w:r>
-      <w:bookmarkEnd w:id="41"/>
+      <w:bookmarkEnd w:id="31"/>
     </w:p>
     <w:p>
       <w:pPr>
@@ -8488,7 +6803,7 @@
           <w:bCs/>
         </w:rPr>
       </w:pPr>
-      <w:bookmarkStart w:id="42" w:name="_Toc93059614"/>
+      <w:bookmarkStart w:id="32" w:name="_Toc93059614"/>
       <w:r>
         <w:rPr>
           <w:rFonts w:ascii="Times New Roman" w:hAnsi="Times New Roman" w:cs="Times New Roman"/>
@@ -8498,7 +6813,7 @@
         <w:lastRenderedPageBreak/>
         <w:t>Timeframe:</w:t>
       </w:r>
-      <w:bookmarkEnd w:id="42"/>
+      <w:bookmarkEnd w:id="32"/>
     </w:p>
     <w:tbl>
       <w:tblPr>
@@ -9974,7 +8289,7 @@
           <w:bCs/>
         </w:rPr>
       </w:pPr>
-      <w:bookmarkStart w:id="43" w:name="_Toc93059615"/>
+      <w:bookmarkStart w:id="33" w:name="_Toc93059615"/>
       <w:r>
         <w:rPr>
           <w:rFonts w:ascii="Times New Roman" w:hAnsi="Times New Roman" w:cs="Times New Roman"/>
@@ -9983,7 +8298,7 @@
         </w:rPr>
         <w:t>Risks:</w:t>
       </w:r>
-      <w:bookmarkEnd w:id="43"/>
+      <w:bookmarkEnd w:id="33"/>
     </w:p>
     <w:p>
       <w:pPr>
@@ -10053,7 +8368,7 @@
           <w:bCs/>
         </w:rPr>
       </w:pPr>
-      <w:bookmarkStart w:id="44" w:name="_Toc93059616"/>
+      <w:bookmarkStart w:id="34" w:name="_Toc93059616"/>
       <w:r>
         <w:rPr>
           <w:rFonts w:ascii="Times New Roman" w:hAnsi="Times New Roman" w:cs="Times New Roman"/>
@@ -10062,7 +8377,7 @@
         </w:rPr>
         <w:t>Group processes and communications:</w:t>
       </w:r>
-      <w:bookmarkEnd w:id="44"/>
+      <w:bookmarkEnd w:id="34"/>
     </w:p>
     <w:p>
       <w:pPr>
@@ -10141,7 +8456,7 @@
           <w:bCs/>
         </w:rPr>
       </w:pPr>
-      <w:bookmarkStart w:id="45" w:name="_Toc93059617"/>
+      <w:bookmarkStart w:id="35" w:name="_Toc93059617"/>
       <w:r>
         <w:rPr>
           <w:rFonts w:ascii="Times New Roman" w:hAnsi="Times New Roman" w:cs="Times New Roman"/>
@@ -10150,7 +8465,7 @@
         </w:rPr>
         <w:t>Skills and Jobs:</w:t>
       </w:r>
-      <w:bookmarkEnd w:id="45"/>
+      <w:bookmarkEnd w:id="35"/>
     </w:p>
     <w:p>
       <w:pPr>
@@ -10324,7 +8639,7 @@
           <w:bCs/>
         </w:rPr>
       </w:pPr>
-      <w:bookmarkStart w:id="46" w:name="_Toc93059618"/>
+      <w:bookmarkStart w:id="36" w:name="_Toc93059618"/>
       <w:r>
         <w:rPr>
           <w:rFonts w:ascii="Times New Roman" w:hAnsi="Times New Roman" w:cs="Times New Roman"/>
@@ -10333,7 +8648,7 @@
         </w:rPr>
         <w:t>Group Reflection:</w:t>
       </w:r>
-      <w:bookmarkEnd w:id="46"/>
+      <w:bookmarkEnd w:id="36"/>
     </w:p>
     <w:p>
       <w:pPr>
@@ -10348,7 +8663,7 @@
           <w:bCs/>
         </w:rPr>
       </w:pPr>
-      <w:bookmarkStart w:id="47" w:name="_Toc93059619"/>
+      <w:bookmarkStart w:id="37" w:name="_Toc93059619"/>
       <w:r>
         <w:rPr>
           <w:rFonts w:ascii="Times New Roman" w:hAnsi="Times New Roman" w:cs="Times New Roman"/>
@@ -10357,7 +8672,7 @@
         </w:rPr>
         <w:t>Group:</w:t>
       </w:r>
-      <w:bookmarkEnd w:id="47"/>
+      <w:bookmarkEnd w:id="37"/>
     </w:p>
     <w:p>
       <w:pPr>
@@ -10487,7 +8802,7 @@
           <w:bCs/>
         </w:rPr>
       </w:pPr>
-      <w:bookmarkStart w:id="48" w:name="_Toc93059620"/>
+      <w:bookmarkStart w:id="38" w:name="_Toc93059620"/>
       <w:proofErr w:type="spellStart"/>
       <w:r>
         <w:rPr>
@@ -10506,7 +8821,7 @@
         </w:rPr>
         <w:t>:</w:t>
       </w:r>
-      <w:bookmarkEnd w:id="48"/>
+      <w:bookmarkEnd w:id="38"/>
     </w:p>
     <w:p>
       <w:pPr>
@@ -10591,7 +8906,7 @@
           <w:lang w:val="vi-VN"/>
         </w:rPr>
       </w:pPr>
-      <w:bookmarkStart w:id="49" w:name="_Toc93059621"/>
+      <w:bookmarkStart w:id="39" w:name="_Toc93059621"/>
       <w:r>
         <w:rPr>
           <w:rFonts w:ascii="Times New Roman" w:hAnsi="Times New Roman" w:cs="Times New Roman"/>
@@ -10601,7 +8916,7 @@
         </w:rPr>
         <w:t>Dong:</w:t>
       </w:r>
-      <w:bookmarkEnd w:id="49"/>
+      <w:bookmarkEnd w:id="39"/>
     </w:p>
     <w:p>
       <w:pPr>
@@ -10648,7 +8963,7 @@
           <w:bCs/>
         </w:rPr>
       </w:pPr>
-      <w:bookmarkStart w:id="50" w:name="_Toc93059622"/>
+      <w:bookmarkStart w:id="40" w:name="_Toc93059622"/>
       <w:r>
         <w:rPr>
           <w:rFonts w:ascii="Times New Roman" w:hAnsi="Times New Roman" w:cs="Times New Roman"/>
@@ -10657,7 +8972,7 @@
         </w:rPr>
         <w:t>Quan:</w:t>
       </w:r>
-      <w:bookmarkEnd w:id="50"/>
+      <w:bookmarkEnd w:id="40"/>
     </w:p>
     <w:p>
       <w:pPr>
@@ -10672,7 +8987,7 @@
           <w:bCs/>
         </w:rPr>
       </w:pPr>
-      <w:bookmarkStart w:id="51" w:name="_Toc93059623"/>
+      <w:bookmarkStart w:id="41" w:name="_Toc93059623"/>
       <w:r>
         <w:rPr>
           <w:rFonts w:ascii="Times New Roman" w:hAnsi="Times New Roman" w:cs="Times New Roman"/>
@@ -10681,7 +8996,7 @@
         </w:rPr>
         <w:t>Nghi:</w:t>
       </w:r>
-      <w:bookmarkEnd w:id="51"/>
+      <w:bookmarkEnd w:id="41"/>
     </w:p>
     <w:p>
       <w:pPr>
@@ -10707,17 +9022,20 @@
       <w:r>
         <w:t xml:space="preserve"> </w:t>
       </w:r>
-      <w:bookmarkStart w:id="52" w:name="_Toc93059624"/>
+      <w:bookmarkStart w:id="42" w:name="_Toc93059624"/>
       <w:r>
         <w:t>Appendix:</w:t>
       </w:r>
-      <w:bookmarkEnd w:id="52"/>
+      <w:bookmarkEnd w:id="42"/>
     </w:p>
     <w:p>
       <w:pPr>
         <w:keepNext/>
       </w:pPr>
       <w:r>
+        <w:rPr>
+          <w:noProof/>
+        </w:rPr>
         <w:drawing>
           <wp:inline distT="0" distB="0" distL="0" distR="0" wp14:anchorId="5EAF6A0D" wp14:editId="222507AD">
             <wp:extent cx="5733415" cy="2201545"/>
@@ -10734,7 +9052,7 @@
                     <pic:cNvPicPr/>
                   </pic:nvPicPr>
                   <pic:blipFill>
-                    <a:blip r:embed="rId33"/>
+                    <a:blip r:embed="rId9"/>
                     <a:stretch>
                       <a:fillRect/>
                     </a:stretch>
@@ -10763,14 +9081,27 @@
       <w:r>
         <w:t xml:space="preserve">Figure </w:t>
       </w:r>
-      <w:fldSimple w:instr=" SEQ Figure \* ARABIC ">
-        <w:r>
-          <w:rPr>
-            <w:noProof/>
-          </w:rPr>
-          <w:t>1</w:t>
-        </w:r>
-      </w:fldSimple>
+      <w:r>
+        <w:fldChar w:fldCharType="begin"/>
+      </w:r>
+      <w:r>
+        <w:instrText xml:space="preserve"> SEQ Figure \* ARABIC </w:instrText>
+      </w:r>
+      <w:r>
+        <w:fldChar w:fldCharType="separate"/>
+      </w:r>
+      <w:r>
+        <w:rPr>
+          <w:noProof/>
+        </w:rPr>
+        <w:t>1</w:t>
+      </w:r>
+      <w:r>
+        <w:rPr>
+          <w:noProof/>
+        </w:rPr>
+        <w:fldChar w:fldCharType="end"/>
+      </w:r>
       <w:r>
         <w:t>: Working flow on GitHub</w:t>
       </w:r>
@@ -10792,7 +9123,7 @@
       </w:pPr>
     </w:p>
     <w:sectPr>
-      <w:footerReference w:type="default" r:id="rId34"/>
+      <w:footerReference w:type="default" r:id="rId10"/>
       <w:pgSz w:w="11909" w:h="16834"/>
       <w:pgMar w:top="1440" w:right="1440" w:bottom="1440" w:left="1440" w:header="720" w:footer="720" w:gutter="0"/>
       <w:pgNumType w:start="0"/>
@@ -10930,7 +9261,7 @@
         <v:path o:extrusionok="f" gradientshapeok="t" o:connecttype="rect"/>
         <o:lock v:ext="edit" aspectratio="t"/>
       </v:shapetype>
-      <v:shape id="_x0000_i1154" type="#_x0000_t75" style="width:11.1pt;height:11.1pt" o:bullet="t">
+      <v:shape id="_x0000_i1040" type="#_x0000_t75" style="width:11.25pt;height:11.25pt" o:bullet="t">
         <v:imagedata r:id="rId1" o:title="msoE55A"/>
       </v:shape>
     </w:pict>

</xml_diff>